<commit_message>
Nov. 20 pt. 2
"Final" edits to ES methods and results - ready for feedback
SR Methods complete, with progress on results
</commit_message>
<xml_diff>
--- a/Thesis writing/Alex Popescu - ES - Methods & Results - 20231117.docx
+++ b/Thesis writing/Alex Popescu - ES - Methods & Results - 20231117.docx
@@ -1574,7 +1574,23 @@
           <w:bCs w:val="0"/>
           <w:lang w:val="en-CA"/>
         </w:rPr>
-        <w:t>The single recurrent site used is in green, with the two failed sites in red. Opportunistic sampling sites are in yellow. Focal area was limited to the St. Catharines region.</w:t>
+        <w:t>The single recurrent site used is in green, with the two failed sites in red. Opportunistic sampling sites are in yellow. Focal area was limited to the St. Catharines</w:t>
+      </w:r>
+      <w:r>
+        <w:rPr>
+          <w:b w:val="0"/>
+          <w:bCs w:val="0"/>
+          <w:lang w:val="en-CA"/>
+        </w:rPr>
+        <w:t xml:space="preserve"> &amp; Niagara</w:t>
+      </w:r>
+      <w:r>
+        <w:rPr>
+          <w:b w:val="0"/>
+          <w:bCs w:val="0"/>
+          <w:lang w:val="en-CA"/>
+        </w:rPr>
+        <w:t xml:space="preserve"> region.</w:t>
       </w:r>
     </w:p>
     <w:p>
@@ -1620,7 +1636,13 @@
         <w:t xml:space="preserve">. </w:t>
       </w:r>
       <w:r>
-        <w:t>Disturbance frequency was calculated by dividing the number of disturbances by the overall recorded duration.</w:t>
+        <w:t>Disturbance frequency was calculated by dividing the number of disturbances by the duration</w:t>
+      </w:r>
+      <w:r>
+        <w:t xml:space="preserve"> of the recording</w:t>
+      </w:r>
+      <w:r>
+        <w:t>.</w:t>
       </w:r>
       <w:r>
         <w:t xml:space="preserve"> Group size was binned into two categories: small (</w:t>
@@ -1867,7 +1889,19 @@
         <w:rPr>
           <w:lang w:val="en-CA"/>
         </w:rPr>
-        <w:t>We first ran a chi-squared test to determine if the generalized environment, the group size, or the disturbance frequency affected the likelihood of a sentinel being present in our videos.</w:t>
+        <w:t>We first ran chi-squared test</w:t>
+      </w:r>
+      <w:r>
+        <w:rPr>
+          <w:lang w:val="en-CA"/>
+        </w:rPr>
+        <w:t>s</w:t>
+      </w:r>
+      <w:r>
+        <w:rPr>
+          <w:lang w:val="en-CA"/>
+        </w:rPr>
+        <w:t xml:space="preserve"> to determine if the generalized environment, the group size, or the disturbance frequency affected the likelihood of a sentinel being present in our videos.</w:t>
       </w:r>
     </w:p>
     <w:p>
@@ -2233,7 +2267,7 @@
         <w:rPr>
           <w:lang w:val="en-CA"/>
         </w:rPr>
-        <w:t xml:space="preserve"> The duration of bouts was log-transformed to normalize the distribution of bout duration.</w:t>
+        <w:t xml:space="preserve"> The duration of bouts was log-transformed to normalize the distribution.</w:t>
       </w:r>
     </w:p>
     <w:p>
@@ -2774,7 +2808,7 @@
         <w:rPr>
           <w:lang w:val="en-CA"/>
         </w:rPr>
-        <w:t xml:space="preserve"> = 0.1221515, </w:t>
+        <w:t xml:space="preserve"> = 0.122, </w:t>
       </w:r>
       <w:proofErr w:type="spellStart"/>
       <w:r>
@@ -2834,7 +2868,7 @@
         <w:rPr>
           <w:lang w:val="en-CA"/>
         </w:rPr>
-        <w:t xml:space="preserve"> = 0.2481203, </w:t>
+        <w:t xml:space="preserve"> = 0.248, </w:t>
       </w:r>
       <w:proofErr w:type="spellStart"/>
       <w:r>
@@ -2906,7 +2940,19 @@
         <w:rPr>
           <w:lang w:val="en-CA"/>
         </w:rPr>
-        <w:t xml:space="preserve"> = 2.032678, </w:t>
+        <w:t xml:space="preserve"> = 2.03</w:t>
+      </w:r>
+      <w:r>
+        <w:rPr>
+          <w:lang w:val="en-CA"/>
+        </w:rPr>
+        <w:t>3</w:t>
+      </w:r>
+      <w:r>
+        <w:rPr>
+          <w:lang w:val="en-CA"/>
+        </w:rPr>
+        <w:t xml:space="preserve">, </w:t>
       </w:r>
       <w:proofErr w:type="spellStart"/>
       <w:r>
@@ -3069,7 +3115,19 @@
         <w:rPr>
           <w:lang w:val="en-CA"/>
         </w:rPr>
-        <w:t>= 0.0263, SE = 0.0236, t-stat =</w:t>
+        <w:t>= 0.026, SE = 0.02</w:t>
+      </w:r>
+      <w:r>
+        <w:rPr>
+          <w:lang w:val="en-CA"/>
+        </w:rPr>
+        <w:t>4</w:t>
+      </w:r>
+      <w:r>
+        <w:rPr>
+          <w:lang w:val="en-CA"/>
+        </w:rPr>
+        <w:t>, t-stat =</w:t>
       </w:r>
       <w:r>
         <w:rPr>
@@ -3081,7 +3139,19 @@
         <w:rPr>
           <w:lang w:val="en-CA"/>
         </w:rPr>
-        <w:t>1.16, p = 0.248</w:t>
+        <w:t>1.16</w:t>
+      </w:r>
+      <w:r>
+        <w:rPr>
+          <w:lang w:val="en-CA"/>
+        </w:rPr>
+        <w:t>0</w:t>
+      </w:r>
+      <w:r>
+        <w:rPr>
+          <w:lang w:val="en-CA"/>
+        </w:rPr>
+        <w:t>, p = 0.248</w:t>
       </w:r>
       <w:r>
         <w:t>;</w:t>
@@ -3155,7 +3225,19 @@
         <w:rPr>
           <w:lang w:val="en-CA"/>
         </w:rPr>
-        <w:t xml:space="preserve"> = -0.0335, SE = 0.0234, t-stat =</w:t>
+        <w:t xml:space="preserve"> = -0.03</w:t>
+      </w:r>
+      <w:r>
+        <w:rPr>
+          <w:lang w:val="en-CA"/>
+        </w:rPr>
+        <w:t>4</w:t>
+      </w:r>
+      <w:r>
+        <w:rPr>
+          <w:lang w:val="en-CA"/>
+        </w:rPr>
+        <w:t>, SE = 0.023, t-stat =</w:t>
       </w:r>
       <w:r>
         <w:rPr>
@@ -3167,7 +3249,7 @@
         <w:rPr>
           <w:lang w:val="en-CA"/>
         </w:rPr>
-        <w:t>-1.4314, p = 0.154</w:t>
+        <w:t>-1.431, p = 0.154</w:t>
       </w:r>
       <w:r>
         <w:rPr>
@@ -3248,7 +3330,19 @@
         <w:rPr>
           <w:lang w:val="en-CA"/>
         </w:rPr>
-        <w:t xml:space="preserve"> = 0.0336,</w:t>
+        <w:t xml:space="preserve"> = 0.03</w:t>
+      </w:r>
+      <w:r>
+        <w:rPr>
+          <w:lang w:val="en-CA"/>
+        </w:rPr>
+        <w:t>4</w:t>
+      </w:r>
+      <w:r>
+        <w:rPr>
+          <w:lang w:val="en-CA"/>
+        </w:rPr>
+        <w:t>,</w:t>
       </w:r>
       <w:r>
         <w:rPr>
@@ -3260,7 +3354,7 @@
         <w:rPr>
           <w:lang w:val="en-CA"/>
         </w:rPr>
-        <w:t>SE = 0.0230, t-stat =</w:t>
+        <w:t>SE = 0.023, t-stat =</w:t>
       </w:r>
       <w:r>
         <w:rPr>
@@ -3272,7 +3366,19 @@
         <w:rPr>
           <w:lang w:val="en-CA"/>
         </w:rPr>
-        <w:t>1.4625, p = 0.146</w:t>
+        <w:t>1.46</w:t>
+      </w:r>
+      <w:r>
+        <w:rPr>
+          <w:lang w:val="en-CA"/>
+        </w:rPr>
+        <w:t>3</w:t>
+      </w:r>
+      <w:r>
+        <w:rPr>
+          <w:lang w:val="en-CA"/>
+        </w:rPr>
+        <w:t>, p = 0.146</w:t>
       </w:r>
       <w:r>
         <w:rPr>
@@ -3379,19 +3485,79 @@
         <w:rPr>
           <w:lang w:val="en-CA"/>
         </w:rPr>
-        <w:t xml:space="preserve"> 2110 bouts were of alert behavior, and 1787 bouts were of “foraging” behavior</w:t>
-      </w:r>
-      <w:r>
-        <w:rPr>
-          <w:lang w:val="en-CA"/>
-        </w:rPr>
-        <w:t>.</w:t>
-      </w:r>
-      <w:r>
-        <w:rPr>
-          <w:lang w:val="en-CA"/>
-        </w:rPr>
-        <w:t xml:space="preserve"> 1173 bouts of movement and 21 observations of duration less than 0.01s were removed.</w:t>
+        <w:t xml:space="preserve"> 2110 bouts were of </w:t>
+      </w:r>
+      <w:r>
+        <w:rPr>
+          <w:lang w:val="en-CA"/>
+        </w:rPr>
+        <w:t>“</w:t>
+      </w:r>
+      <w:r>
+        <w:rPr>
+          <w:lang w:val="en-CA"/>
+        </w:rPr>
+        <w:t>alert</w:t>
+      </w:r>
+      <w:r>
+        <w:rPr>
+          <w:lang w:val="en-CA"/>
+        </w:rPr>
+        <w:t>”</w:t>
+      </w:r>
+      <w:r>
+        <w:rPr>
+          <w:lang w:val="en-CA"/>
+        </w:rPr>
+        <w:t xml:space="preserve"> behavior, 1787 bouts were of “foraging” behavior</w:t>
+      </w:r>
+      <w:r>
+        <w:rPr>
+          <w:lang w:val="en-CA"/>
+        </w:rPr>
+        <w:t>, and</w:t>
+      </w:r>
+      <w:r>
+        <w:rPr>
+          <w:lang w:val="en-CA"/>
+        </w:rPr>
+        <w:t xml:space="preserve"> 1173 bouts </w:t>
+      </w:r>
+      <w:r>
+        <w:rPr>
+          <w:lang w:val="en-CA"/>
+        </w:rPr>
+        <w:t xml:space="preserve">were </w:t>
+      </w:r>
+      <w:r>
+        <w:rPr>
+          <w:lang w:val="en-CA"/>
+        </w:rPr>
+        <w:t xml:space="preserve">of </w:t>
+      </w:r>
+      <w:r>
+        <w:rPr>
+          <w:lang w:val="en-CA"/>
+        </w:rPr>
+        <w:t>“</w:t>
+      </w:r>
+      <w:r>
+        <w:rPr>
+          <w:lang w:val="en-CA"/>
+        </w:rPr>
+        <w:t>movement</w:t>
+      </w:r>
+      <w:r>
+        <w:rPr>
+          <w:lang w:val="en-CA"/>
+        </w:rPr>
+        <w:t xml:space="preserve">”. We removed </w:t>
+      </w:r>
+      <w:r>
+        <w:rPr>
+          <w:lang w:val="en-CA"/>
+        </w:rPr>
+        <w:t>21 observations of duration less than 0.01s were removed.</w:t>
       </w:r>
       <w:r>
         <w:rPr>
@@ -3431,7 +3597,19 @@
         <w:rPr>
           <w:lang w:val="en-CA"/>
         </w:rPr>
-        <w:t xml:space="preserve"> = -0.2557, SE = 0.0511, t-stat = -5.002, p = &lt;0.001</w:t>
+        <w:t xml:space="preserve"> = -0.25</w:t>
+      </w:r>
+      <w:r>
+        <w:rPr>
+          <w:lang w:val="en-CA"/>
+        </w:rPr>
+        <w:t>6</w:t>
+      </w:r>
+      <w:r>
+        <w:rPr>
+          <w:lang w:val="en-CA"/>
+        </w:rPr>
+        <w:t>, SE = 0.051, t-stat = -5.002, p = &lt;0.001</w:t>
       </w:r>
       <w:r>
         <w:rPr>
@@ -3521,7 +3699,19 @@
         <w:rPr>
           <w:lang w:val="en-CA"/>
         </w:rPr>
-        <w:t>), with bouts of alertness being significantly shorter than bouts of vigilance.</w:t>
+        <w:t xml:space="preserve">), with bouts of alertness being significantly shorter than bouts of </w:t>
+      </w:r>
+      <w:r>
+        <w:rPr>
+          <w:lang w:val="en-CA"/>
+        </w:rPr>
+        <w:t>foraging</w:t>
+      </w:r>
+      <w:r>
+        <w:rPr>
+          <w:lang w:val="en-CA"/>
+        </w:rPr>
+        <w:t>.</w:t>
       </w:r>
       <w:r>
         <w:rPr>
@@ -3561,7 +3751,19 @@
         <w:rPr>
           <w:lang w:val="en-CA"/>
         </w:rPr>
-        <w:t xml:space="preserve"> = 0.1974, SE = 0.0720, t-stat = 2.7406, p = 0.006</w:t>
+        <w:t xml:space="preserve"> = 0.197, SE = 0.072, t-stat = 2.74</w:t>
+      </w:r>
+      <w:r>
+        <w:rPr>
+          <w:lang w:val="en-CA"/>
+        </w:rPr>
+        <w:t>1</w:t>
+      </w:r>
+      <w:r>
+        <w:rPr>
+          <w:lang w:val="en-CA"/>
+        </w:rPr>
+        <w:t>, p = 0.006</w:t>
       </w:r>
       <w:r>
         <w:rPr>
@@ -3691,7 +3893,7 @@
         <w:rPr>
           <w:lang w:val="en-CA"/>
         </w:rPr>
-        <w:t xml:space="preserve"> = 0.3534, SE = 0.0873, t-stat = 4.0482, p = &lt;0.001</w:t>
+        <w:t xml:space="preserve"> = 0.353, SE = 0.087, t-stat = 4.048, p = &lt;0.001</w:t>
       </w:r>
       <w:r>
         <w:rPr>
@@ -3815,7 +4017,43 @@
         <w:rPr>
           <w:lang w:val="en-CA"/>
         </w:rPr>
-        <w:t xml:space="preserve"> = -0.0878, SE = 0.0295, t-stat = -2.9748, p = 0.003; </w:t>
+        <w:t xml:space="preserve"> = -0.08</w:t>
+      </w:r>
+      <w:r>
+        <w:rPr>
+          <w:lang w:val="en-CA"/>
+        </w:rPr>
+        <w:t>8</w:t>
+      </w:r>
+      <w:r>
+        <w:rPr>
+          <w:lang w:val="en-CA"/>
+        </w:rPr>
+        <w:t>, SE = 0.0</w:t>
+      </w:r>
+      <w:r>
+        <w:rPr>
+          <w:lang w:val="en-CA"/>
+        </w:rPr>
+        <w:t>30</w:t>
+      </w:r>
+      <w:r>
+        <w:rPr>
+          <w:lang w:val="en-CA"/>
+        </w:rPr>
+        <w:t>, t-stat = -2.97</w:t>
+      </w:r>
+      <w:r>
+        <w:rPr>
+          <w:lang w:val="en-CA"/>
+        </w:rPr>
+        <w:t>5</w:t>
+      </w:r>
+      <w:r>
+        <w:rPr>
+          <w:lang w:val="en-CA"/>
+        </w:rPr>
+        <w:t xml:space="preserve">, p = 0.003; </w:t>
       </w:r>
       <w:r>
         <w:rPr>
@@ -3933,7 +4171,7 @@
         <w:rPr>
           <w:lang w:val="en-CA"/>
         </w:rPr>
-        <w:t xml:space="preserve"> = -0.2524, SE = 0.0882, t-stat = -2.8630, p = 0.004</w:t>
+        <w:t xml:space="preserve"> = -0.252, SE = 0.088, t-stat = -2.863, p = 0.004</w:t>
       </w:r>
       <w:r>
         <w:rPr>
@@ -4057,7 +4295,19 @@
         <w:rPr>
           <w:lang w:val="en-CA"/>
         </w:rPr>
-        <w:t xml:space="preserve"> = -0.2023, SE = 0.0537, t-stat = -3.7690, p = &lt;0.001</w:t>
+        <w:t xml:space="preserve"> = -0.202, SE = 0.05</w:t>
+      </w:r>
+      <w:r>
+        <w:rPr>
+          <w:lang w:val="en-CA"/>
+        </w:rPr>
+        <w:t>4</w:t>
+      </w:r>
+      <w:r>
+        <w:rPr>
+          <w:lang w:val="en-CA"/>
+        </w:rPr>
+        <w:t>, t-stat = -3.769, p = &lt;0.001</w:t>
       </w:r>
       <w:r>
         <w:rPr>
@@ -4202,7 +4452,10 @@
         </m:acc>
       </m:oMath>
       <w:r>
-        <w:t xml:space="preserve"> = -0.157, SE = 0.0653, z-ratio = -2.402, p = 0.0489</w:t>
+        <w:t xml:space="preserve"> = -0.157, SE = 0.065, z-ratio = -2.402, p = 0.04</w:t>
+      </w:r>
+      <w:r>
+        <w:t>9</w:t>
       </w:r>
       <w:r>
         <w:t xml:space="preserve">; </w:t>
@@ -4242,7 +4495,10 @@
         </m:acc>
       </m:oMath>
       <w:r>
-        <w:t xml:space="preserve"> = -0.252, SE = 0.0821, z-ratio = -3.074, p = 0.0127</w:t>
+        <w:t xml:space="preserve"> = -0.252, SE = 0.082, z-ratio = -3.074, p = 0.01</w:t>
+      </w:r>
+      <w:r>
+        <w:t>3</w:t>
       </w:r>
       <w:r>
         <w:t xml:space="preserve">; </w:t>
@@ -4282,7 +4538,10 @@
         </m:acc>
       </m:oMath>
       <w:r>
-        <w:t xml:space="preserve"> = -0.157, SE = 0.0720, z-ratio = -2.117, p = 0.0589</w:t>
+        <w:t xml:space="preserve"> = -0.157, SE = 0.072, z-ratio = -2.117, p = 0.05</w:t>
+      </w:r>
+      <w:r>
+        <w:t>9</w:t>
       </w:r>
       <w:r>
         <w:t xml:space="preserve">; </w:t>
@@ -4299,7 +4558,7 @@
         </w:r>
       </w:fldSimple>
       <w:r>
-        <w:t>). All other comparisons were not significant (p &lt; 0.3430</w:t>
+        <w:t>). All other comparisons were not significant (p &lt; 0.343</w:t>
       </w:r>
       <w:r>
         <w:t xml:space="preserve">; </w:t>
@@ -4426,7 +4685,7 @@
           <w:b w:val="0"/>
           <w:bCs w:val="0"/>
         </w:rPr>
-        <w:t>Proportion of foraging time allocated to each behavior</w:t>
+        <w:t>Proportion of time allocated to each behavior</w:t>
       </w:r>
       <w:bookmarkEnd w:id="4"/>
       <w:r>
@@ -4434,23 +4693,7 @@
           <w:b w:val="0"/>
           <w:bCs w:val="0"/>
         </w:rPr>
-        <w:t xml:space="preserve"> by foragers </w:t>
-      </w:r>
-      <w:proofErr w:type="gramStart"/>
-      <w:r>
-        <w:rPr>
-          <w:b w:val="0"/>
-          <w:bCs w:val="0"/>
-        </w:rPr>
-        <w:t>in  commercial</w:t>
-      </w:r>
-      <w:proofErr w:type="gramEnd"/>
-      <w:r>
-        <w:rPr>
-          <w:b w:val="0"/>
-          <w:bCs w:val="0"/>
-        </w:rPr>
-        <w:t xml:space="preserve"> and green areas</w:t>
+        <w:t xml:space="preserve"> by foragers in commercial and green areas</w:t>
       </w:r>
       <w:bookmarkEnd w:id="5"/>
     </w:p>
@@ -4739,7 +4982,7 @@
         <w:spacing w:before="0"/>
         <w:sectPr>
           <w:headerReference w:type="default" r:id="rId23"/>
-          <w:pgSz w:w="15840" w:h="12240" w:orient="landscape"/>
+          <w:pgSz w:w="12240" w:h="15840"/>
           <w:pgMar w:top="720" w:right="720" w:bottom="720" w:left="720" w:header="720" w:footer="720" w:gutter="0"/>
           <w:cols w:space="720"/>
           <w:docGrid w:linePitch="299"/>
@@ -4750,10 +4993,10 @@
           <w:noProof/>
         </w:rPr>
         <w:drawing>
-          <wp:inline distT="0" distB="0" distL="0" distR="0" wp14:anchorId="3B2EC90C" wp14:editId="4CA795FD">
-            <wp:extent cx="9139473" cy="6229087"/>
+          <wp:inline distT="0" distB="0" distL="0" distR="0" wp14:anchorId="2EF1A3A7" wp14:editId="58400506">
+            <wp:extent cx="6967773" cy="6245131"/>
             <wp:effectExtent l="0" t="0" r="5080" b="0"/>
-            <wp:docPr id="889235552" name="Picture 10"/>
+            <wp:docPr id="62471180" name="Picture 1"/>
             <wp:cNvGraphicFramePr>
               <a:graphicFrameLocks xmlns:a="http://schemas.openxmlformats.org/drawingml/2006/main" noChangeAspect="1"/>
             </wp:cNvGraphicFramePr>
@@ -4761,7 +5004,7 @@
               <a:graphicData uri="http://schemas.openxmlformats.org/drawingml/2006/picture">
                 <pic:pic xmlns:pic="http://schemas.openxmlformats.org/drawingml/2006/picture">
                   <pic:nvPicPr>
-                    <pic:cNvPr id="0" name="Picture 12"/>
+                    <pic:cNvPr id="0" name="Picture 1"/>
                     <pic:cNvPicPr>
                       <a:picLocks noChangeAspect="1" noChangeArrowheads="1"/>
                     </pic:cNvPicPr>
@@ -4782,7 +5025,7 @@
                   <pic:spPr bwMode="auto">
                     <a:xfrm>
                       <a:off x="0" y="0"/>
-                      <a:ext cx="9153941" cy="6238948"/>
+                      <a:ext cx="6972986" cy="6249803"/>
                     </a:xfrm>
                     <a:prstGeom prst="rect">
                       <a:avLst/>
@@ -4847,7 +5090,43 @@
         <w:rPr>
           <w:lang w:val="en-CA"/>
         </w:rPr>
-        <w:t xml:space="preserve"> = 0.0919, SE = 0.0718, t-stat = 1.2799, p = 0.201; </w:t>
+        <w:t xml:space="preserve"> = 0.09</w:t>
+      </w:r>
+      <w:r>
+        <w:rPr>
+          <w:lang w:val="en-CA"/>
+        </w:rPr>
+        <w:t>2</w:t>
+      </w:r>
+      <w:r>
+        <w:rPr>
+          <w:lang w:val="en-CA"/>
+        </w:rPr>
+        <w:t>, SE = 0.07</w:t>
+      </w:r>
+      <w:r>
+        <w:rPr>
+          <w:lang w:val="en-CA"/>
+        </w:rPr>
+        <w:t>2</w:t>
+      </w:r>
+      <w:r>
+        <w:rPr>
+          <w:lang w:val="en-CA"/>
+        </w:rPr>
+        <w:t>, t-stat = 1.2</w:t>
+      </w:r>
+      <w:r>
+        <w:rPr>
+          <w:lang w:val="en-CA"/>
+        </w:rPr>
+        <w:t>80</w:t>
+      </w:r>
+      <w:r>
+        <w:rPr>
+          <w:lang w:val="en-CA"/>
+        </w:rPr>
+        <w:t xml:space="preserve">, p = 0.201; </w:t>
       </w:r>
       <w:r>
         <w:rPr>
@@ -4971,7 +5250,31 @@
         <w:rPr>
           <w:lang w:val="en-CA"/>
         </w:rPr>
-        <w:t xml:space="preserve"> = 0.3826, SE = 0.0778, t-stat = 4.9194, p = &lt;0.001</w:t>
+        <w:t xml:space="preserve"> = 0.38</w:t>
+      </w:r>
+      <w:r>
+        <w:rPr>
+          <w:lang w:val="en-CA"/>
+        </w:rPr>
+        <w:t>3</w:t>
+      </w:r>
+      <w:r>
+        <w:rPr>
+          <w:lang w:val="en-CA"/>
+        </w:rPr>
+        <w:t>, SE = 0.07</w:t>
+      </w:r>
+      <w:r>
+        <w:rPr>
+          <w:lang w:val="en-CA"/>
+        </w:rPr>
+        <w:t>8</w:t>
+      </w:r>
+      <w:r>
+        <w:rPr>
+          <w:lang w:val="en-CA"/>
+        </w:rPr>
+        <w:t>, t-stat = 4.919, p = &lt;0.001</w:t>
       </w:r>
       <w:r>
         <w:rPr>
@@ -5089,7 +5392,31 @@
         <w:rPr>
           <w:lang w:val="en-CA"/>
         </w:rPr>
-        <w:t xml:space="preserve"> = -0.1519, SE = 0.0684, t-stat = -2.2205, p = 0.026</w:t>
+        <w:t xml:space="preserve"> = -0.15</w:t>
+      </w:r>
+      <w:r>
+        <w:rPr>
+          <w:lang w:val="en-CA"/>
+        </w:rPr>
+        <w:t>2</w:t>
+      </w:r>
+      <w:r>
+        <w:rPr>
+          <w:lang w:val="en-CA"/>
+        </w:rPr>
+        <w:t>, SE = 0.068, t-stat = -2.22</w:t>
+      </w:r>
+      <w:r>
+        <w:rPr>
+          <w:lang w:val="en-CA"/>
+        </w:rPr>
+        <w:t>1</w:t>
+      </w:r>
+      <w:r>
+        <w:rPr>
+          <w:lang w:val="en-CA"/>
+        </w:rPr>
+        <w:t>, p = 0.026</w:t>
       </w:r>
       <w:r>
         <w:rPr>
@@ -5213,7 +5540,43 @@
         <w:rPr>
           <w:lang w:val="en-CA"/>
         </w:rPr>
-        <w:t xml:space="preserve"> = -0.1385, SE = 0.0697, t-stat = -1.9885, p = 0.047</w:t>
+        <w:t xml:space="preserve"> = -0.13</w:t>
+      </w:r>
+      <w:r>
+        <w:rPr>
+          <w:lang w:val="en-CA"/>
+        </w:rPr>
+        <w:t>9</w:t>
+      </w:r>
+      <w:r>
+        <w:rPr>
+          <w:lang w:val="en-CA"/>
+        </w:rPr>
+        <w:t>, SE = 0.0</w:t>
+      </w:r>
+      <w:r>
+        <w:rPr>
+          <w:lang w:val="en-CA"/>
+        </w:rPr>
+        <w:t>70</w:t>
+      </w:r>
+      <w:r>
+        <w:rPr>
+          <w:lang w:val="en-CA"/>
+        </w:rPr>
+        <w:t>, t-stat = -1.98</w:t>
+      </w:r>
+      <w:r>
+        <w:rPr>
+          <w:lang w:val="en-CA"/>
+        </w:rPr>
+        <w:t>9</w:t>
+      </w:r>
+      <w:r>
+        <w:rPr>
+          <w:lang w:val="en-CA"/>
+        </w:rPr>
+        <w:t>, p = 0.047</w:t>
       </w:r>
       <w:r>
         <w:rPr>
@@ -5337,7 +5700,19 @@
         <w:rPr>
           <w:lang w:val="en-CA"/>
         </w:rPr>
-        <w:t xml:space="preserve"> = -0.1075, SE = 0.0301, t-stat = -3.5664, p = &lt;0.001</w:t>
+        <w:t xml:space="preserve"> = -0.10</w:t>
+      </w:r>
+      <w:r>
+        <w:rPr>
+          <w:lang w:val="en-CA"/>
+        </w:rPr>
+        <w:t>8</w:t>
+      </w:r>
+      <w:r>
+        <w:rPr>
+          <w:lang w:val="en-CA"/>
+        </w:rPr>
+        <w:t>, SE = 0.030, t-stat = -3.566, p = &lt;0.001</w:t>
       </w:r>
       <w:r>
         <w:rPr>
@@ -5461,7 +5836,19 @@
         <w:rPr>
           <w:lang w:val="en-CA"/>
         </w:rPr>
-        <w:t xml:space="preserve"> = -0.2272, SE = 0.0914, t-stat = -2.4849, p = 0.013; </w:t>
+        <w:t xml:space="preserve"> = -0.227, SE = 0.091, t-stat = -2.48</w:t>
+      </w:r>
+      <w:r>
+        <w:rPr>
+          <w:lang w:val="en-CA"/>
+        </w:rPr>
+        <w:t>5</w:t>
+      </w:r>
+      <w:r>
+        <w:rPr>
+          <w:lang w:val="en-CA"/>
+        </w:rPr>
+        <w:t xml:space="preserve">, p = 0.013; </w:t>
       </w:r>
       <w:r>
         <w:rPr>
@@ -5581,7 +5968,31 @@
         <w:rPr>
           <w:lang w:val="en-CA"/>
         </w:rPr>
-        <w:t xml:space="preserve"> = -0.3826, SE = 0.0778, z-ratio = -4.919, p &lt; 0.0001</w:t>
+        <w:t xml:space="preserve"> = -0.38</w:t>
+      </w:r>
+      <w:r>
+        <w:rPr>
+          <w:lang w:val="en-CA"/>
+        </w:rPr>
+        <w:t>3</w:t>
+      </w:r>
+      <w:r>
+        <w:rPr>
+          <w:lang w:val="en-CA"/>
+        </w:rPr>
+        <w:t>, SE = 0.07</w:t>
+      </w:r>
+      <w:r>
+        <w:rPr>
+          <w:lang w:val="en-CA"/>
+        </w:rPr>
+        <w:t>8</w:t>
+      </w:r>
+      <w:r>
+        <w:rPr>
+          <w:lang w:val="en-CA"/>
+        </w:rPr>
+        <w:t>, z-ratio = -4.919, p &lt; 0.001</w:t>
       </w:r>
       <w:r>
         <w:rPr>
@@ -5654,7 +6065,31 @@
         <w:rPr>
           <w:lang w:val="en-CA"/>
         </w:rPr>
-        <w:t xml:space="preserve"> = -0.1555, SE = 0.0665, z-ratio = -2.337, p = 0.0291</w:t>
+        <w:t xml:space="preserve"> = -0.15</w:t>
+      </w:r>
+      <w:r>
+        <w:rPr>
+          <w:lang w:val="en-CA"/>
+        </w:rPr>
+        <w:t>6</w:t>
+      </w:r>
+      <w:r>
+        <w:rPr>
+          <w:lang w:val="en-CA"/>
+        </w:rPr>
+        <w:t>, SE = 0.06</w:t>
+      </w:r>
+      <w:r>
+        <w:rPr>
+          <w:lang w:val="en-CA"/>
+        </w:rPr>
+        <w:t>7</w:t>
+      </w:r>
+      <w:r>
+        <w:rPr>
+          <w:lang w:val="en-CA"/>
+        </w:rPr>
+        <w:t>, z-ratio = -2.337, p = 0.029</w:t>
       </w:r>
       <w:r>
         <w:rPr>
@@ -5739,7 +6174,31 @@
         <w:rPr>
           <w:lang w:val="en-CA"/>
         </w:rPr>
-        <w:t xml:space="preserve"> = -0.0919, SE = 0.0718, z-ratio = -1.280, p = 0.2006</w:t>
+        <w:t xml:space="preserve"> = -0.09</w:t>
+      </w:r>
+      <w:r>
+        <w:rPr>
+          <w:lang w:val="en-CA"/>
+        </w:rPr>
+        <w:t>2</w:t>
+      </w:r>
+      <w:r>
+        <w:rPr>
+          <w:lang w:val="en-CA"/>
+        </w:rPr>
+        <w:t>, SE = 0.07</w:t>
+      </w:r>
+      <w:r>
+        <w:rPr>
+          <w:lang w:val="en-CA"/>
+        </w:rPr>
+        <w:t>2</w:t>
+      </w:r>
+      <w:r>
+        <w:rPr>
+          <w:lang w:val="en-CA"/>
+        </w:rPr>
+        <w:t>, z-ratio = -1.280, p = 0.200</w:t>
       </w:r>
       <w:r>
         <w:rPr>
@@ -5818,7 +6277,25 @@
         <w:rPr>
           <w:lang w:val="en-CA"/>
         </w:rPr>
-        <w:t xml:space="preserve"> = -0.2474, SE = 0.0662, z-ratio = -3.738, p = 0.0006</w:t>
+        <w:t xml:space="preserve"> = -0.247, SE = 0.066, z-ratio = -3.738, p </w:t>
+      </w:r>
+      <w:r>
+        <w:rPr>
+          <w:lang w:val="en-CA"/>
+        </w:rPr>
+        <w:t>&lt;</w:t>
+      </w:r>
+      <w:r>
+        <w:rPr>
+          <w:lang w:val="en-CA"/>
+        </w:rPr>
+        <w:t xml:space="preserve"> 0.00</w:t>
+      </w:r>
+      <w:r>
+        <w:rPr>
+          <w:lang w:val="en-CA"/>
+        </w:rPr>
+        <w:t>1</w:t>
       </w:r>
       <w:r>
         <w:rPr>
@@ -5891,7 +6368,25 @@
         <w:rPr>
           <w:lang w:val="en-CA"/>
         </w:rPr>
-        <w:t xml:space="preserve"> = -0.2907, SE = 0.0870, z-ratio = -3.340, p = 0.0017</w:t>
+        <w:t xml:space="preserve"> = -0.29</w:t>
+      </w:r>
+      <w:r>
+        <w:rPr>
+          <w:lang w:val="en-CA"/>
+        </w:rPr>
+        <w:t>1</w:t>
+      </w:r>
+      <w:r>
+        <w:rPr>
+          <w:lang w:val="en-CA"/>
+        </w:rPr>
+        <w:t>, SE = 0.087, z-ratio = -3.340, p = 0.00</w:t>
+      </w:r>
+      <w:r>
+        <w:rPr>
+          <w:lang w:val="en-CA"/>
+        </w:rPr>
+        <w:t>2</w:t>
       </w:r>
       <w:r>
         <w:rPr>
@@ -5976,7 +6471,13 @@
         <w:rPr>
           <w:lang w:val="en-CA"/>
         </w:rPr>
-        <w:t xml:space="preserve"> = 0.1352, SE = 0.0684, z-ratio = 1.977, p = 0.0577</w:t>
+        <w:t xml:space="preserve"> = 0.135, SE = 0.068, z-ratio = 1.977, p = 0.05</w:t>
+      </w:r>
+      <w:r>
+        <w:rPr>
+          <w:lang w:val="en-CA"/>
+        </w:rPr>
+        <w:t>8</w:t>
       </w:r>
       <w:r>
         <w:rPr>
@@ -6049,13 +6550,13 @@
         <w:rPr>
           <w:lang w:val="en-CA"/>
         </w:rPr>
-        <w:t xml:space="preserve">In contrast to foraging behavior, </w:t>
-      </w:r>
-      <w:r>
-        <w:rPr>
-          <w:lang w:val="en-CA"/>
-        </w:rPr>
-        <w:t xml:space="preserve">sentinel behavior, </w:t>
+        <w:t>S</w:t>
+      </w:r>
+      <w:r>
+        <w:rPr>
+          <w:lang w:val="en-CA"/>
+        </w:rPr>
+        <w:t xml:space="preserve">entinel behavior, </w:t>
       </w:r>
       <w:r>
         <w:rPr>
@@ -6158,7 +6659,19 @@
         <w:rPr>
           <w:lang w:val="en-CA"/>
         </w:rPr>
-        <w:t xml:space="preserve"> = -0.2736, SE = 0.1352, t-stat = -2.0243, p = 0.043</w:t>
+        <w:t xml:space="preserve"> = -0.27</w:t>
+      </w:r>
+      <w:r>
+        <w:rPr>
+          <w:lang w:val="en-CA"/>
+        </w:rPr>
+        <w:t>4</w:t>
+      </w:r>
+      <w:r>
+        <w:rPr>
+          <w:lang w:val="en-CA"/>
+        </w:rPr>
+        <w:t>, SE = 0.135, t-stat = -2.024, p = 0.043</w:t>
       </w:r>
       <w:r>
         <w:rPr>
@@ -6688,7 +7201,19 @@
         <w:rPr>
           <w:lang w:val="en-CA"/>
         </w:rPr>
-        <w:t xml:space="preserve"> = 13.99, t-stat = 2.231, p = 0.020</w:t>
+        <w:t xml:space="preserve"> = 13.99</w:t>
+      </w:r>
+      <w:r>
+        <w:rPr>
+          <w:lang w:val="en-CA"/>
+        </w:rPr>
+        <w:t>0</w:t>
+      </w:r>
+      <w:r>
+        <w:rPr>
+          <w:lang w:val="en-CA"/>
+        </w:rPr>
+        <w:t>, t-stat = 2.231, p = 0.020</w:t>
       </w:r>
       <w:r>
         <w:rPr>
@@ -6812,7 +7337,19 @@
         <w:rPr>
           <w:lang w:val="en-CA"/>
         </w:rPr>
-        <w:t xml:space="preserve"> = 5.29, t-stat = 2.312, p = 0.021</w:t>
+        <w:t xml:space="preserve"> = 5.29</w:t>
+      </w:r>
+      <w:r>
+        <w:rPr>
+          <w:lang w:val="en-CA"/>
+        </w:rPr>
+        <w:t>0</w:t>
+      </w:r>
+      <w:r>
+        <w:rPr>
+          <w:lang w:val="en-CA"/>
+        </w:rPr>
+        <w:t>, t-stat = 2.312, p = 0.021</w:t>
       </w:r>
       <w:r>
         <w:rPr>
@@ -6924,7 +7461,19 @@
         <w:rPr>
           <w:lang w:val="en-CA"/>
         </w:rPr>
-        <w:t xml:space="preserve"> = 16.15, t-stat = 3.046, p = 0.002</w:t>
+        <w:t xml:space="preserve"> = 16.15</w:t>
+      </w:r>
+      <w:r>
+        <w:rPr>
+          <w:lang w:val="en-CA"/>
+        </w:rPr>
+        <w:t>0</w:t>
+      </w:r>
+      <w:r>
+        <w:rPr>
+          <w:lang w:val="en-CA"/>
+        </w:rPr>
+        <w:t>, t-stat = 3.046, p = 0.002</w:t>
       </w:r>
       <w:r>
         <w:rPr>
@@ -7036,7 +7585,7 @@
         <w:rPr>
           <w:lang w:val="en-CA"/>
         </w:rPr>
-        <w:t>2.1154</w:t>
+        <w:t>2.115</w:t>
       </w:r>
       <w:r>
         <w:rPr>
@@ -7048,7 +7597,13 @@
         <w:rPr>
           <w:lang w:val="en-CA"/>
         </w:rPr>
-        <w:t>0.7689</w:t>
+        <w:t>0.76</w:t>
+      </w:r>
+      <w:r>
+        <w:rPr>
+          <w:lang w:val="en-CA"/>
+        </w:rPr>
+        <w:t>9</w:t>
       </w:r>
       <w:r>
         <w:rPr>
@@ -7060,7 +7615,13 @@
         <w:rPr>
           <w:lang w:val="en-CA"/>
         </w:rPr>
-        <w:t>2.0615</w:t>
+        <w:t>2.06</w:t>
+      </w:r>
+      <w:r>
+        <w:rPr>
+          <w:lang w:val="en-CA"/>
+        </w:rPr>
+        <w:t>2</w:t>
       </w:r>
       <w:r>
         <w:rPr>
@@ -7156,7 +7717,19 @@
         <w:rPr>
           <w:lang w:val="en-CA"/>
         </w:rPr>
-        <w:t>), disturbance frequency (IRR = 0.7281, SE = 0.1085, z-stat = -2.1301, p = 0.033</w:t>
+        <w:t>), disturbance frequency (IRR = 0.728, SE = 0.10</w:t>
+      </w:r>
+      <w:r>
+        <w:rPr>
+          <w:lang w:val="en-CA"/>
+        </w:rPr>
+        <w:t>9</w:t>
+      </w:r>
+      <w:r>
+        <w:rPr>
+          <w:lang w:val="en-CA"/>
+        </w:rPr>
+        <w:t>, z-stat = -2.130, p = 0.033</w:t>
       </w:r>
       <w:r>
         <w:rPr>
@@ -7246,7 +7819,7 @@
         <w:rPr>
           <w:lang w:val="en-CA"/>
         </w:rPr>
-        <w:t>0.1992</w:t>
+        <w:t>0.199</w:t>
       </w:r>
       <w:r>
         <w:rPr>
@@ -7258,7 +7831,13 @@
         <w:rPr>
           <w:lang w:val="en-CA"/>
         </w:rPr>
-        <w:t>0.0975</w:t>
+        <w:t>0.09</w:t>
+      </w:r>
+      <w:r>
+        <w:rPr>
+          <w:lang w:val="en-CA"/>
+        </w:rPr>
+        <w:t>8</w:t>
       </w:r>
       <w:r>
         <w:rPr>
@@ -7276,7 +7855,145 @@
         <w:rPr>
           <w:lang w:val="en-CA"/>
         </w:rPr>
-        <w:t>3.297</w:t>
+        <w:t>3.29</w:t>
+      </w:r>
+      <w:r>
+        <w:rPr>
+          <w:lang w:val="en-CA"/>
+        </w:rPr>
+        <w:t>8</w:t>
+      </w:r>
+      <w:r>
+        <w:rPr>
+          <w:lang w:val="en-CA"/>
+        </w:rPr>
+        <w:t>, p = 0.001</w:t>
+      </w:r>
+      <w:r>
+        <w:rPr>
+          <w:lang w:val="en-CA"/>
+        </w:rPr>
+        <w:t>;</w:t>
+      </w:r>
+      <w:r>
+        <w:rPr>
+          <w:lang w:val="en-CA"/>
+        </w:rPr>
+        <w:t xml:space="preserve"> </w:t>
+      </w:r>
+      <w:r>
+        <w:rPr>
+          <w:lang w:val="en-CA"/>
+        </w:rPr>
+        <w:fldChar w:fldCharType="begin"/>
+      </w:r>
+      <w:r>
+        <w:rPr>
+          <w:lang w:val="en-CA"/>
+        </w:rPr>
+        <w:instrText xml:space="preserve"> REF _Ref151148768 </w:instrText>
+      </w:r>
+      <w:r>
+        <w:rPr>
+          <w:lang w:val="en-CA"/>
+        </w:rPr>
+        <w:fldChar w:fldCharType="separate"/>
+      </w:r>
+      <w:r>
+        <w:t xml:space="preserve">Figure </w:t>
+      </w:r>
+      <w:r>
+        <w:rPr>
+          <w:noProof/>
+        </w:rPr>
+        <w:t>8</w:t>
+      </w:r>
+      <w:r>
+        <w:rPr>
+          <w:lang w:val="en-CA"/>
+        </w:rPr>
+        <w:fldChar w:fldCharType="end"/>
+      </w:r>
+      <w:r>
+        <w:rPr>
+          <w:lang w:val="en-CA"/>
+        </w:rPr>
+        <w:t xml:space="preserve">, </w:t>
+      </w:r>
+      <w:r>
+        <w:rPr>
+          <w:lang w:val="en-CA"/>
+        </w:rPr>
+        <w:fldChar w:fldCharType="begin"/>
+      </w:r>
+      <w:r>
+        <w:rPr>
+          <w:lang w:val="en-CA"/>
+        </w:rPr>
+        <w:instrText xml:space="preserve"> REF _Ref151148773 </w:instrText>
+      </w:r>
+      <w:r>
+        <w:rPr>
+          <w:lang w:val="en-CA"/>
+        </w:rPr>
+        <w:fldChar w:fldCharType="separate"/>
+      </w:r>
+      <w:r>
+        <w:t xml:space="preserve">Table </w:t>
+      </w:r>
+      <w:r>
+        <w:rPr>
+          <w:noProof/>
+        </w:rPr>
+        <w:t>4</w:t>
+      </w:r>
+      <w:r>
+        <w:rPr>
+          <w:lang w:val="en-CA"/>
+        </w:rPr>
+        <w:fldChar w:fldCharType="end"/>
+      </w:r>
+      <w:r>
+        <w:rPr>
+          <w:lang w:val="en-CA"/>
+        </w:rPr>
+        <w:t>)</w:t>
+      </w:r>
+      <w:r>
+        <w:rPr>
+          <w:lang w:val="en-CA"/>
+        </w:rPr>
+        <w:t>.</w:t>
+      </w:r>
+      <w:r>
+        <w:rPr>
+          <w:lang w:val="en-CA"/>
+        </w:rPr>
+        <w:t xml:space="preserve">Transitions from </w:t>
+      </w:r>
+      <w:r>
+        <w:rPr>
+          <w:lang w:val="en-CA"/>
+        </w:rPr>
+        <w:t>foraging</w:t>
+      </w:r>
+      <w:r>
+        <w:rPr>
+          <w:lang w:val="en-CA"/>
+        </w:rPr>
+        <w:t xml:space="preserve"> to pecking were significantly affected by the presence of bait, with more transitions occurring in the presence of bait (IRR = 1.7</w:t>
+      </w:r>
+      <w:r>
+        <w:rPr>
+          <w:lang w:val="en-CA"/>
+        </w:rPr>
+        <w:t>10</w:t>
+      </w:r>
+      <w:r>
+        <w:rPr>
+          <w:lang w:val="en-CA"/>
+        </w:rPr>
+        <w:t>, SE = 0.384, z-stat = 2.38</w:t>
       </w:r>
       <w:r>
         <w:rPr>
@@ -7288,13 +8005,403 @@
         <w:rPr>
           <w:lang w:val="en-CA"/>
         </w:rPr>
+        <w:t>, p = 0.017</w:t>
+      </w:r>
+      <w:r>
+        <w:rPr>
+          <w:lang w:val="en-CA"/>
+        </w:rPr>
+        <w:t xml:space="preserve">; </w:t>
+      </w:r>
+      <w:r>
+        <w:rPr>
+          <w:lang w:val="en-CA"/>
+        </w:rPr>
+        <w:fldChar w:fldCharType="begin"/>
+      </w:r>
+      <w:r>
+        <w:rPr>
+          <w:lang w:val="en-CA"/>
+        </w:rPr>
+        <w:instrText xml:space="preserve"> REF _Ref151151285 </w:instrText>
+      </w:r>
+      <w:r>
+        <w:rPr>
+          <w:lang w:val="en-CA"/>
+        </w:rPr>
+        <w:fldChar w:fldCharType="separate"/>
+      </w:r>
+      <w:r>
+        <w:t xml:space="preserve">Figure S </w:t>
+      </w:r>
+      <w:r>
+        <w:rPr>
+          <w:noProof/>
+        </w:rPr>
+        <w:t>6</w:t>
+      </w:r>
+      <w:r>
+        <w:rPr>
+          <w:lang w:val="en-CA"/>
+        </w:rPr>
+        <w:fldChar w:fldCharType="end"/>
+      </w:r>
+      <w:r>
+        <w:rPr>
+          <w:lang w:val="en-CA"/>
+        </w:rPr>
+        <w:t xml:space="preserve">, </w:t>
+      </w:r>
+      <w:r>
+        <w:rPr>
+          <w:lang w:val="en-CA"/>
+        </w:rPr>
+        <w:fldChar w:fldCharType="begin"/>
+      </w:r>
+      <w:r>
+        <w:rPr>
+          <w:lang w:val="en-CA"/>
+        </w:rPr>
+        <w:instrText xml:space="preserve"> REF _Ref151148773 </w:instrText>
+      </w:r>
+      <w:r>
+        <w:rPr>
+          <w:lang w:val="en-CA"/>
+        </w:rPr>
+        <w:fldChar w:fldCharType="separate"/>
+      </w:r>
+      <w:r>
+        <w:t xml:space="preserve">Table </w:t>
+      </w:r>
+      <w:r>
+        <w:rPr>
+          <w:noProof/>
+        </w:rPr>
+        <w:t>4</w:t>
+      </w:r>
+      <w:r>
+        <w:rPr>
+          <w:lang w:val="en-CA"/>
+        </w:rPr>
+        <w:fldChar w:fldCharType="end"/>
+      </w:r>
+      <w:r>
+        <w:rPr>
+          <w:lang w:val="en-CA"/>
+        </w:rPr>
+        <w:t>). All other factors did not affect this transition</w:t>
+      </w:r>
+      <w:r>
+        <w:rPr>
+          <w:lang w:val="en-CA"/>
+        </w:rPr>
+        <w:t xml:space="preserve"> (p-value </w:t>
+      </w:r>
+      <w:r>
+        <w:rPr>
+          <w:lang w:val="en-CA"/>
+        </w:rPr>
+        <w:t xml:space="preserve">&gt; </w:t>
+      </w:r>
+      <w:r>
+        <w:rPr>
+          <w:lang w:val="en-CA"/>
+        </w:rPr>
+        <w:t>0.</w:t>
+      </w:r>
+      <w:r>
+        <w:rPr>
+          <w:lang w:val="en-CA"/>
+        </w:rPr>
+        <w:t>436</w:t>
+      </w:r>
+      <w:r>
+        <w:rPr>
+          <w:lang w:val="en-CA"/>
+        </w:rPr>
+        <w:t xml:space="preserve">; </w:t>
+      </w:r>
+      <w:r>
+        <w:rPr>
+          <w:lang w:val="en-CA"/>
+        </w:rPr>
+        <w:fldChar w:fldCharType="begin"/>
+      </w:r>
+      <w:r>
+        <w:rPr>
+          <w:lang w:val="en-CA"/>
+        </w:rPr>
+        <w:instrText xml:space="preserve"> REF _Ref151148773 </w:instrText>
+      </w:r>
+      <w:r>
+        <w:rPr>
+          <w:lang w:val="en-CA"/>
+        </w:rPr>
+        <w:fldChar w:fldCharType="separate"/>
+      </w:r>
+      <w:r>
+        <w:t xml:space="preserve">Table </w:t>
+      </w:r>
+      <w:r>
+        <w:rPr>
+          <w:noProof/>
+        </w:rPr>
+        <w:t>4</w:t>
+      </w:r>
+      <w:r>
+        <w:rPr>
+          <w:lang w:val="en-CA"/>
+        </w:rPr>
+        <w:fldChar w:fldCharType="end"/>
+      </w:r>
+      <w:r>
+        <w:rPr>
+          <w:lang w:val="en-CA"/>
+        </w:rPr>
+        <w:t>)</w:t>
+      </w:r>
+      <w:r>
+        <w:rPr>
+          <w:lang w:val="en-CA"/>
+        </w:rPr>
+        <w:t>.</w:t>
+      </w:r>
+      <w:r>
+        <w:rPr>
+          <w:lang w:val="en-CA"/>
+        </w:rPr>
+        <w:t xml:space="preserve"> </w:t>
+      </w:r>
+      <w:r>
+        <w:rPr>
+          <w:lang w:val="en-CA"/>
+        </w:rPr>
+        <w:t>Transitions from pecking to alert behavior were similarly affected by the presence of bait, significantly increasing when bait was present (IRR = 2.20</w:t>
+      </w:r>
+      <w:r>
+        <w:rPr>
+          <w:lang w:val="en-CA"/>
+        </w:rPr>
+        <w:t>4</w:t>
+      </w:r>
+      <w:r>
+        <w:rPr>
+          <w:lang w:val="en-CA"/>
+        </w:rPr>
+        <w:t>, SE = 0.53</w:t>
+      </w:r>
+      <w:r>
+        <w:rPr>
+          <w:lang w:val="en-CA"/>
+        </w:rPr>
+        <w:t>8</w:t>
+      </w:r>
+      <w:r>
+        <w:rPr>
+          <w:lang w:val="en-CA"/>
+        </w:rPr>
+        <w:t>, z-stat = 3.23</w:t>
+      </w:r>
+      <w:r>
+        <w:rPr>
+          <w:lang w:val="en-CA"/>
+        </w:rPr>
+        <w:t>8</w:t>
+      </w:r>
+      <w:r>
+        <w:rPr>
+          <w:lang w:val="en-CA"/>
+        </w:rPr>
         <w:t>, p = 0.001</w:t>
       </w:r>
       <w:r>
         <w:rPr>
           <w:lang w:val="en-CA"/>
         </w:rPr>
-        <w:t>;</w:t>
+        <w:t xml:space="preserve">; </w:t>
+      </w:r>
+      <w:r>
+        <w:rPr>
+          <w:lang w:val="en-CA"/>
+        </w:rPr>
+        <w:fldChar w:fldCharType="begin"/>
+      </w:r>
+      <w:r>
+        <w:rPr>
+          <w:lang w:val="en-CA"/>
+        </w:rPr>
+        <w:instrText xml:space="preserve"> REF _Ref151151285 </w:instrText>
+      </w:r>
+      <w:r>
+        <w:rPr>
+          <w:lang w:val="en-CA"/>
+        </w:rPr>
+        <w:fldChar w:fldCharType="separate"/>
+      </w:r>
+      <w:r>
+        <w:t xml:space="preserve">Figure S </w:t>
+      </w:r>
+      <w:r>
+        <w:rPr>
+          <w:noProof/>
+        </w:rPr>
+        <w:t>6</w:t>
+      </w:r>
+      <w:r>
+        <w:rPr>
+          <w:lang w:val="en-CA"/>
+        </w:rPr>
+        <w:fldChar w:fldCharType="end"/>
+      </w:r>
+      <w:r>
+        <w:rPr>
+          <w:lang w:val="en-CA"/>
+        </w:rPr>
+        <w:t xml:space="preserve">, </w:t>
+      </w:r>
+      <w:r>
+        <w:rPr>
+          <w:lang w:val="en-CA"/>
+        </w:rPr>
+        <w:fldChar w:fldCharType="begin"/>
+      </w:r>
+      <w:r>
+        <w:rPr>
+          <w:lang w:val="en-CA"/>
+        </w:rPr>
+        <w:instrText xml:space="preserve"> REF _Ref151148773 </w:instrText>
+      </w:r>
+      <w:r>
+        <w:rPr>
+          <w:lang w:val="en-CA"/>
+        </w:rPr>
+        <w:fldChar w:fldCharType="separate"/>
+      </w:r>
+      <w:r>
+        <w:t xml:space="preserve">Table </w:t>
+      </w:r>
+      <w:r>
+        <w:rPr>
+          <w:noProof/>
+        </w:rPr>
+        <w:t>4</w:t>
+      </w:r>
+      <w:r>
+        <w:rPr>
+          <w:lang w:val="en-CA"/>
+        </w:rPr>
+        <w:fldChar w:fldCharType="end"/>
+      </w:r>
+      <w:r>
+        <w:rPr>
+          <w:lang w:val="en-CA"/>
+        </w:rPr>
+        <w:t>).</w:t>
+      </w:r>
+      <w:r>
+        <w:rPr>
+          <w:lang w:val="en-CA"/>
+        </w:rPr>
+        <w:t xml:space="preserve"> All other factors did not affect this transition (p-value &gt; 0.</w:t>
+      </w:r>
+      <w:r>
+        <w:rPr>
+          <w:lang w:val="en-CA"/>
+        </w:rPr>
+        <w:t>235</w:t>
+      </w:r>
+      <w:r>
+        <w:rPr>
+          <w:lang w:val="en-CA"/>
+        </w:rPr>
+        <w:t xml:space="preserve">; </w:t>
+      </w:r>
+      <w:r>
+        <w:rPr>
+          <w:lang w:val="en-CA"/>
+        </w:rPr>
+        <w:fldChar w:fldCharType="begin"/>
+      </w:r>
+      <w:r>
+        <w:rPr>
+          <w:lang w:val="en-CA"/>
+        </w:rPr>
+        <w:instrText xml:space="preserve"> REF _Ref151148773 </w:instrText>
+      </w:r>
+      <w:r>
+        <w:rPr>
+          <w:lang w:val="en-CA"/>
+        </w:rPr>
+        <w:fldChar w:fldCharType="separate"/>
+      </w:r>
+      <w:r>
+        <w:t xml:space="preserve">Table </w:t>
+      </w:r>
+      <w:r>
+        <w:rPr>
+          <w:noProof/>
+        </w:rPr>
+        <w:t>4</w:t>
+      </w:r>
+      <w:r>
+        <w:rPr>
+          <w:lang w:val="en-CA"/>
+        </w:rPr>
+        <w:fldChar w:fldCharType="end"/>
+      </w:r>
+      <w:r>
+        <w:rPr>
+          <w:lang w:val="en-CA"/>
+        </w:rPr>
+        <w:t>). Transitions</w:t>
+      </w:r>
+      <w:r>
+        <w:rPr>
+          <w:lang w:val="en-CA"/>
+        </w:rPr>
+        <w:t xml:space="preserve"> from alert to foraging behavior were not</w:t>
+      </w:r>
+      <w:r>
+        <w:rPr>
+          <w:lang w:val="en-CA"/>
+        </w:rPr>
+        <w:t xml:space="preserve"> significantly</w:t>
+      </w:r>
+      <w:r>
+        <w:rPr>
+          <w:lang w:val="en-CA"/>
+        </w:rPr>
+        <w:t xml:space="preserve"> affected by any factors, </w:t>
+      </w:r>
+      <w:r>
+        <w:rPr>
+          <w:lang w:val="en-CA"/>
+        </w:rPr>
+        <w:t>however,</w:t>
+      </w:r>
+      <w:r>
+        <w:rPr>
+          <w:lang w:val="en-CA"/>
+        </w:rPr>
+        <w:t xml:space="preserve"> bait presence had a marginally significant effect (IRR = 1.513, SE = 0.35</w:t>
+      </w:r>
+      <w:r>
+        <w:rPr>
+          <w:lang w:val="en-CA"/>
+        </w:rPr>
+        <w:t>1</w:t>
+      </w:r>
+      <w:r>
+        <w:rPr>
+          <w:lang w:val="en-CA"/>
+        </w:rPr>
+        <w:t xml:space="preserve">, z-stat </w:t>
+      </w:r>
+      <w:r>
+        <w:rPr>
+          <w:lang w:val="en-CA"/>
+        </w:rPr>
+        <w:t>=</w:t>
       </w:r>
       <w:r>
         <w:rPr>
@@ -7306,475 +8413,19 @@
         <w:rPr>
           <w:lang w:val="en-CA"/>
         </w:rPr>
-        <w:fldChar w:fldCharType="begin"/>
-      </w:r>
-      <w:r>
-        <w:rPr>
-          <w:lang w:val="en-CA"/>
-        </w:rPr>
-        <w:instrText xml:space="preserve"> REF _Ref151148768 </w:instrText>
-      </w:r>
-      <w:r>
-        <w:rPr>
-          <w:lang w:val="en-CA"/>
-        </w:rPr>
-        <w:fldChar w:fldCharType="separate"/>
-      </w:r>
-      <w:r>
-        <w:t xml:space="preserve">Figure </w:t>
-      </w:r>
-      <w:r>
-        <w:rPr>
-          <w:noProof/>
-        </w:rPr>
-        <w:t>8</w:t>
-      </w:r>
-      <w:r>
-        <w:rPr>
-          <w:lang w:val="en-CA"/>
-        </w:rPr>
-        <w:fldChar w:fldCharType="end"/>
-      </w:r>
-      <w:r>
-        <w:rPr>
-          <w:lang w:val="en-CA"/>
-        </w:rPr>
-        <w:t xml:space="preserve">, </w:t>
-      </w:r>
-      <w:r>
-        <w:rPr>
-          <w:lang w:val="en-CA"/>
-        </w:rPr>
-        <w:fldChar w:fldCharType="begin"/>
-      </w:r>
-      <w:r>
-        <w:rPr>
-          <w:lang w:val="en-CA"/>
-        </w:rPr>
-        <w:instrText xml:space="preserve"> REF _Ref151148773 </w:instrText>
-      </w:r>
-      <w:r>
-        <w:rPr>
-          <w:lang w:val="en-CA"/>
-        </w:rPr>
-        <w:fldChar w:fldCharType="separate"/>
-      </w:r>
-      <w:r>
-        <w:t xml:space="preserve">Table </w:t>
-      </w:r>
-      <w:r>
-        <w:rPr>
-          <w:noProof/>
-        </w:rPr>
-        <w:t>4</w:t>
-      </w:r>
-      <w:r>
-        <w:rPr>
-          <w:lang w:val="en-CA"/>
-        </w:rPr>
-        <w:fldChar w:fldCharType="end"/>
-      </w:r>
-      <w:r>
-        <w:rPr>
-          <w:lang w:val="en-CA"/>
-        </w:rPr>
-        <w:t>)</w:t>
-      </w:r>
-      <w:r>
-        <w:rPr>
-          <w:lang w:val="en-CA"/>
-        </w:rPr>
-        <w:t>.</w:t>
-      </w:r>
-      <w:r>
-        <w:rPr>
-          <w:lang w:val="en-CA"/>
-        </w:rPr>
-        <w:t xml:space="preserve">Transitions from </w:t>
-      </w:r>
-      <w:r>
-        <w:rPr>
-          <w:lang w:val="en-CA"/>
-        </w:rPr>
-        <w:t>foraging</w:t>
-      </w:r>
-      <w:r>
-        <w:rPr>
-          <w:lang w:val="en-CA"/>
-        </w:rPr>
-        <w:t xml:space="preserve"> to pecking were significantly affected by the presence of bait, with more transitions occurring in the presence of bait (IRR = 1.7096, SE = 0.384</w:t>
-      </w:r>
-      <w:r>
-        <w:rPr>
-          <w:lang w:val="en-CA"/>
-        </w:rPr>
-        <w:t>3</w:t>
-      </w:r>
-      <w:r>
-        <w:rPr>
-          <w:lang w:val="en-CA"/>
-        </w:rPr>
-        <w:t>, z-stat = 2.3858, p = 0.017</w:t>
-      </w:r>
-      <w:r>
-        <w:rPr>
-          <w:lang w:val="en-CA"/>
-        </w:rPr>
-        <w:t xml:space="preserve">; </w:t>
-      </w:r>
-      <w:r>
-        <w:rPr>
-          <w:lang w:val="en-CA"/>
-        </w:rPr>
-        <w:fldChar w:fldCharType="begin"/>
-      </w:r>
-      <w:r>
-        <w:rPr>
-          <w:lang w:val="en-CA"/>
-        </w:rPr>
-        <w:instrText xml:space="preserve"> REF _Ref151151285 </w:instrText>
-      </w:r>
-      <w:r>
-        <w:rPr>
-          <w:lang w:val="en-CA"/>
-        </w:rPr>
-        <w:fldChar w:fldCharType="separate"/>
-      </w:r>
-      <w:r>
-        <w:t xml:space="preserve">Figure S </w:t>
-      </w:r>
-      <w:r>
-        <w:rPr>
-          <w:noProof/>
-        </w:rPr>
-        <w:t>6</w:t>
-      </w:r>
-      <w:r>
-        <w:rPr>
-          <w:lang w:val="en-CA"/>
-        </w:rPr>
-        <w:fldChar w:fldCharType="end"/>
-      </w:r>
-      <w:r>
-        <w:rPr>
-          <w:lang w:val="en-CA"/>
-        </w:rPr>
-        <w:t xml:space="preserve">, </w:t>
-      </w:r>
-      <w:r>
-        <w:rPr>
-          <w:lang w:val="en-CA"/>
-        </w:rPr>
-        <w:fldChar w:fldCharType="begin"/>
-      </w:r>
-      <w:r>
-        <w:rPr>
-          <w:lang w:val="en-CA"/>
-        </w:rPr>
-        <w:instrText xml:space="preserve"> REF _Ref151148773 </w:instrText>
-      </w:r>
-      <w:r>
-        <w:rPr>
-          <w:lang w:val="en-CA"/>
-        </w:rPr>
-        <w:fldChar w:fldCharType="separate"/>
-      </w:r>
-      <w:r>
-        <w:t xml:space="preserve">Table </w:t>
-      </w:r>
-      <w:r>
-        <w:rPr>
-          <w:noProof/>
-        </w:rPr>
-        <w:t>4</w:t>
-      </w:r>
-      <w:r>
-        <w:rPr>
-          <w:lang w:val="en-CA"/>
-        </w:rPr>
-        <w:fldChar w:fldCharType="end"/>
-      </w:r>
-      <w:r>
-        <w:rPr>
-          <w:lang w:val="en-CA"/>
-        </w:rPr>
-        <w:t>). All other factors did not affect this transition</w:t>
-      </w:r>
-      <w:r>
-        <w:rPr>
-          <w:lang w:val="en-CA"/>
-        </w:rPr>
-        <w:t xml:space="preserve"> (p-value </w:t>
-      </w:r>
-      <w:r>
-        <w:rPr>
-          <w:lang w:val="en-CA"/>
-        </w:rPr>
-        <w:t xml:space="preserve">&gt; </w:t>
-      </w:r>
-      <w:r>
-        <w:rPr>
-          <w:lang w:val="en-CA"/>
-        </w:rPr>
-        <w:t>0.</w:t>
-      </w:r>
-      <w:r>
-        <w:rPr>
-          <w:lang w:val="en-CA"/>
-        </w:rPr>
-        <w:t>436</w:t>
-      </w:r>
-      <w:r>
-        <w:rPr>
-          <w:lang w:val="en-CA"/>
-        </w:rPr>
-        <w:t xml:space="preserve">; </w:t>
-      </w:r>
-      <w:r>
-        <w:rPr>
-          <w:lang w:val="en-CA"/>
-        </w:rPr>
-        <w:fldChar w:fldCharType="begin"/>
-      </w:r>
-      <w:r>
-        <w:rPr>
-          <w:lang w:val="en-CA"/>
-        </w:rPr>
-        <w:instrText xml:space="preserve"> REF _Ref151148773 </w:instrText>
-      </w:r>
-      <w:r>
-        <w:rPr>
-          <w:lang w:val="en-CA"/>
-        </w:rPr>
-        <w:fldChar w:fldCharType="separate"/>
-      </w:r>
-      <w:r>
-        <w:t xml:space="preserve">Table </w:t>
-      </w:r>
-      <w:r>
-        <w:rPr>
-          <w:noProof/>
-        </w:rPr>
-        <w:t>4</w:t>
-      </w:r>
-      <w:r>
-        <w:rPr>
-          <w:lang w:val="en-CA"/>
-        </w:rPr>
-        <w:fldChar w:fldCharType="end"/>
-      </w:r>
-      <w:r>
-        <w:rPr>
-          <w:lang w:val="en-CA"/>
-        </w:rPr>
-        <w:t>)</w:t>
-      </w:r>
-      <w:r>
-        <w:rPr>
-          <w:lang w:val="en-CA"/>
-        </w:rPr>
-        <w:t>.</w:t>
-      </w:r>
-      <w:r>
-        <w:rPr>
-          <w:lang w:val="en-CA"/>
-        </w:rPr>
-        <w:t xml:space="preserve"> </w:t>
-      </w:r>
-      <w:r>
-        <w:rPr>
-          <w:lang w:val="en-CA"/>
-        </w:rPr>
-        <w:t>Transitions from pecking to alert behavior were similarly affected by the presence of bait, significantly increasing when bait was present (IRR = 2.2037, SE = 0.5378, z-stat = 3.2378, p = 0.001</w:t>
-      </w:r>
-      <w:r>
-        <w:rPr>
-          <w:lang w:val="en-CA"/>
-        </w:rPr>
-        <w:t xml:space="preserve">; </w:t>
-      </w:r>
-      <w:r>
-        <w:rPr>
-          <w:lang w:val="en-CA"/>
-        </w:rPr>
-        <w:fldChar w:fldCharType="begin"/>
-      </w:r>
-      <w:r>
-        <w:rPr>
-          <w:lang w:val="en-CA"/>
-        </w:rPr>
-        <w:instrText xml:space="preserve"> REF _Ref151151285 </w:instrText>
-      </w:r>
-      <w:r>
-        <w:rPr>
-          <w:lang w:val="en-CA"/>
-        </w:rPr>
-        <w:fldChar w:fldCharType="separate"/>
-      </w:r>
-      <w:r>
-        <w:t xml:space="preserve">Figure S </w:t>
-      </w:r>
-      <w:r>
-        <w:rPr>
-          <w:noProof/>
-        </w:rPr>
-        <w:t>6</w:t>
-      </w:r>
-      <w:r>
-        <w:rPr>
-          <w:lang w:val="en-CA"/>
-        </w:rPr>
-        <w:fldChar w:fldCharType="end"/>
-      </w:r>
-      <w:r>
-        <w:rPr>
-          <w:lang w:val="en-CA"/>
-        </w:rPr>
-        <w:t xml:space="preserve">, </w:t>
-      </w:r>
-      <w:r>
-        <w:rPr>
-          <w:lang w:val="en-CA"/>
-        </w:rPr>
-        <w:fldChar w:fldCharType="begin"/>
-      </w:r>
-      <w:r>
-        <w:rPr>
-          <w:lang w:val="en-CA"/>
-        </w:rPr>
-        <w:instrText xml:space="preserve"> REF _Ref151148773 </w:instrText>
-      </w:r>
-      <w:r>
-        <w:rPr>
-          <w:lang w:val="en-CA"/>
-        </w:rPr>
-        <w:fldChar w:fldCharType="separate"/>
-      </w:r>
-      <w:r>
-        <w:t xml:space="preserve">Table </w:t>
-      </w:r>
-      <w:r>
-        <w:rPr>
-          <w:noProof/>
-        </w:rPr>
-        <w:t>4</w:t>
-      </w:r>
-      <w:r>
-        <w:rPr>
-          <w:lang w:val="en-CA"/>
-        </w:rPr>
-        <w:fldChar w:fldCharType="end"/>
-      </w:r>
-      <w:r>
-        <w:rPr>
-          <w:lang w:val="en-CA"/>
-        </w:rPr>
-        <w:t>).</w:t>
-      </w:r>
-      <w:r>
-        <w:rPr>
-          <w:lang w:val="en-CA"/>
-        </w:rPr>
-        <w:t xml:space="preserve"> All other factors did not affect this transition (p-value &gt; 0.</w:t>
-      </w:r>
-      <w:r>
-        <w:rPr>
-          <w:lang w:val="en-CA"/>
-        </w:rPr>
-        <w:t>235</w:t>
-      </w:r>
-      <w:r>
-        <w:rPr>
-          <w:lang w:val="en-CA"/>
-        </w:rPr>
-        <w:t xml:space="preserve">; </w:t>
-      </w:r>
-      <w:r>
-        <w:rPr>
-          <w:lang w:val="en-CA"/>
-        </w:rPr>
-        <w:fldChar w:fldCharType="begin"/>
-      </w:r>
-      <w:r>
-        <w:rPr>
-          <w:lang w:val="en-CA"/>
-        </w:rPr>
-        <w:instrText xml:space="preserve"> REF _Ref151148773 </w:instrText>
-      </w:r>
-      <w:r>
-        <w:rPr>
-          <w:lang w:val="en-CA"/>
-        </w:rPr>
-        <w:fldChar w:fldCharType="separate"/>
-      </w:r>
-      <w:r>
-        <w:t xml:space="preserve">Table </w:t>
-      </w:r>
-      <w:r>
-        <w:rPr>
-          <w:noProof/>
-        </w:rPr>
-        <w:t>4</w:t>
-      </w:r>
-      <w:r>
-        <w:rPr>
-          <w:lang w:val="en-CA"/>
-        </w:rPr>
-        <w:fldChar w:fldCharType="end"/>
-      </w:r>
-      <w:r>
-        <w:rPr>
-          <w:lang w:val="en-CA"/>
-        </w:rPr>
-        <w:t>). Transitions</w:t>
-      </w:r>
-      <w:r>
-        <w:rPr>
-          <w:lang w:val="en-CA"/>
-        </w:rPr>
-        <w:t xml:space="preserve"> from alert to foraging behavior were not</w:t>
-      </w:r>
-      <w:r>
-        <w:rPr>
-          <w:lang w:val="en-CA"/>
-        </w:rPr>
-        <w:t xml:space="preserve"> significantly</w:t>
-      </w:r>
-      <w:r>
-        <w:rPr>
-          <w:lang w:val="en-CA"/>
-        </w:rPr>
-        <w:t xml:space="preserve"> affected by any factors, </w:t>
-      </w:r>
-      <w:r>
-        <w:rPr>
-          <w:lang w:val="en-CA"/>
-        </w:rPr>
-        <w:t>however,</w:t>
-      </w:r>
-      <w:r>
-        <w:rPr>
-          <w:lang w:val="en-CA"/>
-        </w:rPr>
-        <w:t xml:space="preserve"> bait presence had a marginally significant effect (IRR = 1.5134, SE = 0.3506, z-stat </w:t>
-      </w:r>
-      <w:r>
-        <w:rPr>
-          <w:lang w:val="en-CA"/>
-        </w:rPr>
-        <w:t>=</w:t>
-      </w:r>
-      <w:r>
-        <w:rPr>
-          <w:lang w:val="en-CA"/>
-        </w:rPr>
-        <w:t xml:space="preserve"> </w:t>
-      </w:r>
-      <w:r>
-        <w:rPr>
-          <w:lang w:val="en-CA"/>
-        </w:rPr>
-        <w:t>1.7888, p = 0.074</w:t>
+        <w:t>1.78</w:t>
+      </w:r>
+      <w:r>
+        <w:rPr>
+          <w:lang w:val="en-CA"/>
+        </w:rPr>
+        <w:t>9</w:t>
+      </w:r>
+      <w:r>
+        <w:rPr>
+          <w:lang w:val="en-CA"/>
+        </w:rPr>
+        <w:t>, p = 0.074</w:t>
       </w:r>
       <w:r>
         <w:rPr>
@@ -7954,7 +8605,7 @@
         <w:rPr>
           <w:lang w:val="en-CA"/>
         </w:rPr>
-        <w:t>37</w:t>
+        <w:t>4</w:t>
       </w:r>
       <w:r>
         <w:rPr>
@@ -7966,25 +8617,19 @@
         <w:rPr>
           <w:lang w:val="en-CA"/>
         </w:rPr>
-        <w:t>57</w:t>
-      </w:r>
-      <w:r>
-        <w:rPr>
-          <w:lang w:val="en-CA"/>
-        </w:rPr>
-        <w:t>, z-ratio = -3.250</w:t>
-      </w:r>
-      <w:r>
-        <w:rPr>
-          <w:lang w:val="en-CA"/>
-        </w:rPr>
-        <w:t>0</w:t>
-      </w:r>
-      <w:r>
-        <w:rPr>
-          <w:lang w:val="en-CA"/>
-        </w:rPr>
-        <w:t>, p = 0.0069</w:t>
+        <w:t>6</w:t>
+      </w:r>
+      <w:r>
+        <w:rPr>
+          <w:lang w:val="en-CA"/>
+        </w:rPr>
+        <w:t>, z-ratio = -3.250, p = 0.00</w:t>
+      </w:r>
+      <w:r>
+        <w:rPr>
+          <w:lang w:val="en-CA"/>
+        </w:rPr>
+        <w:t>7</w:t>
       </w:r>
       <w:r>
         <w:rPr>
@@ -8075,25 +8720,13 @@
         <w:rPr>
           <w:lang w:val="en-CA"/>
         </w:rPr>
-        <w:t xml:space="preserve"> = -0.749</w:t>
-      </w:r>
-      <w:r>
-        <w:rPr>
-          <w:lang w:val="en-CA"/>
-        </w:rPr>
-        <w:t>3</w:t>
-      </w:r>
-      <w:r>
-        <w:rPr>
-          <w:lang w:val="en-CA"/>
-        </w:rPr>
-        <w:t>, SE = 0.363</w:t>
-      </w:r>
-      <w:r>
-        <w:rPr>
-          <w:lang w:val="en-CA"/>
-        </w:rPr>
-        <w:t>5</w:t>
+        <w:t xml:space="preserve"> = -0.749, SE = 0.36</w:t>
+      </w:r>
+      <w:r>
+        <w:rPr>
+          <w:lang w:val="en-CA"/>
+        </w:rPr>
+        <w:t>4</w:t>
       </w:r>
       <w:r>
         <w:rPr>
@@ -8105,13 +8738,19 @@
         <w:rPr>
           <w:lang w:val="en-CA"/>
         </w:rPr>
-        <w:t>15</w:t>
-      </w:r>
-      <w:r>
-        <w:rPr>
-          <w:lang w:val="en-CA"/>
-        </w:rPr>
-        <w:t>, p = 0.0785</w:t>
+        <w:t>2</w:t>
+      </w:r>
+      <w:r>
+        <w:rPr>
+          <w:lang w:val="en-CA"/>
+        </w:rPr>
+        <w:t>, p = 0.07</w:t>
+      </w:r>
+      <w:r>
+        <w:rPr>
+          <w:lang w:val="en-CA"/>
+        </w:rPr>
+        <w:t>9</w:t>
       </w:r>
       <w:r>
         <w:rPr>
@@ -8151,6 +8790,12 @@
           <w:lang w:val="en-CA"/>
         </w:rPr>
         <w:fldChar w:fldCharType="end"/>
+      </w:r>
+      <w:r>
+        <w:rPr>
+          <w:lang w:val="en-CA"/>
+        </w:rPr>
+        <w:t xml:space="preserve">). </w:t>
       </w:r>
       <w:r>
         <w:rPr>
@@ -8190,43 +8835,13 @@
         <w:rPr>
           <w:lang w:val="en-CA"/>
         </w:rPr>
-        <w:t xml:space="preserve"> = 0.864</w:t>
-      </w:r>
-      <w:r>
-        <w:rPr>
-          <w:lang w:val="en-CA"/>
-        </w:rPr>
-        <w:t>4</w:t>
-      </w:r>
-      <w:r>
-        <w:rPr>
-          <w:lang w:val="en-CA"/>
-        </w:rPr>
-        <w:t>, SE = 0.372</w:t>
-      </w:r>
-      <w:r>
-        <w:rPr>
-          <w:lang w:val="en-CA"/>
-        </w:rPr>
-        <w:t>2</w:t>
-      </w:r>
-      <w:r>
-        <w:rPr>
-          <w:lang w:val="en-CA"/>
-        </w:rPr>
-        <w:t>, z-ratio = 2.321</w:t>
-      </w:r>
-      <w:r>
-        <w:rPr>
-          <w:lang w:val="en-CA"/>
-        </w:rPr>
-        <w:t>4</w:t>
-      </w:r>
-      <w:r>
-        <w:rPr>
-          <w:lang w:val="en-CA"/>
-        </w:rPr>
-        <w:t>, p = 0.0608</w:t>
+        <w:t xml:space="preserve"> = 0.864, SE = 0.372, z-ratio = 2.321, p = 0.06</w:t>
+      </w:r>
+      <w:r>
+        <w:rPr>
+          <w:lang w:val="en-CA"/>
+        </w:rPr>
+        <w:t>1</w:t>
       </w:r>
       <w:r>
         <w:rPr>
@@ -9065,38 +9680,7 @@
           <w:sz w:val="24"/>
         </w:rPr>
         <w:tab/>
-      </w:r>
-      <w:proofErr w:type="spellStart"/>
-      <w:r>
-        <w:rPr>
-          <w:rFonts w:ascii="Times New Roman" w:hAnsi="Times New Roman" w:cs="Times New Roman"/>
-          <w:sz w:val="24"/>
-        </w:rPr>
-        <w:t>Friard</w:t>
-      </w:r>
-      <w:proofErr w:type="spellEnd"/>
-      <w:r>
-        <w:rPr>
-          <w:rFonts w:ascii="Times New Roman" w:hAnsi="Times New Roman" w:cs="Times New Roman"/>
-          <w:sz w:val="24"/>
-        </w:rPr>
-        <w:t xml:space="preserve"> O, </w:t>
-      </w:r>
-      <w:proofErr w:type="spellStart"/>
-      <w:r>
-        <w:rPr>
-          <w:rFonts w:ascii="Times New Roman" w:hAnsi="Times New Roman" w:cs="Times New Roman"/>
-          <w:sz w:val="24"/>
-        </w:rPr>
-        <w:t>Gamba</w:t>
-      </w:r>
-      <w:proofErr w:type="spellEnd"/>
-      <w:r>
-        <w:rPr>
-          <w:rFonts w:ascii="Times New Roman" w:hAnsi="Times New Roman" w:cs="Times New Roman"/>
-          <w:sz w:val="24"/>
-        </w:rPr>
-        <w:t xml:space="preserve"> M. 2016 BORIS: a free, versatile open-source event-logging software for video/audio coding and live observations. </w:t>
+        <w:t xml:space="preserve">Friard O, Gamba M. 2016 BORIS: a free, versatile open-source event-logging software for video/audio coding and live observations. </w:t>
       </w:r>
       <w:r>
         <w:rPr>
@@ -9105,9 +9689,79 @@
           <w:iCs/>
           <w:sz w:val="24"/>
         </w:rPr>
-        <w:t xml:space="preserve">Methods Ecol. </w:t>
-      </w:r>
-      <w:proofErr w:type="spellStart"/>
+        <w:t>Methods Ecol. Evol.</w:t>
+      </w:r>
+      <w:r>
+        <w:rPr>
+          <w:rFonts w:ascii="Times New Roman" w:hAnsi="Times New Roman" w:cs="Times New Roman"/>
+          <w:sz w:val="24"/>
+        </w:rPr>
+        <w:t xml:space="preserve"> </w:t>
+      </w:r>
+      <w:r>
+        <w:rPr>
+          <w:rFonts w:ascii="Times New Roman" w:hAnsi="Times New Roman" w:cs="Times New Roman"/>
+          <w:b/>
+          <w:bCs/>
+          <w:sz w:val="24"/>
+        </w:rPr>
+        <w:t>7</w:t>
+      </w:r>
+      <w:r>
+        <w:rPr>
+          <w:rFonts w:ascii="Times New Roman" w:hAnsi="Times New Roman" w:cs="Times New Roman"/>
+          <w:sz w:val="24"/>
+        </w:rPr>
+        <w:t>, 1325–1330. (doi:10.1111/2041-210X.12584)</w:t>
+      </w:r>
+    </w:p>
+    <w:p>
+      <w:pPr>
+        <w:pStyle w:val="Bibliography"/>
+        <w:rPr>
+          <w:rFonts w:ascii="Times New Roman" w:hAnsi="Times New Roman" w:cs="Times New Roman"/>
+          <w:sz w:val="24"/>
+        </w:rPr>
+      </w:pPr>
+      <w:r>
+        <w:rPr>
+          <w:rFonts w:ascii="Times New Roman" w:hAnsi="Times New Roman" w:cs="Times New Roman"/>
+          <w:sz w:val="24"/>
+        </w:rPr>
+        <w:t>2.</w:t>
+      </w:r>
+      <w:r>
+        <w:rPr>
+          <w:rFonts w:ascii="Times New Roman" w:hAnsi="Times New Roman" w:cs="Times New Roman"/>
+          <w:sz w:val="24"/>
+        </w:rPr>
+        <w:tab/>
+        <w:t xml:space="preserve">R Core Team. 2022 R: the R project for statistical computing. </w:t>
+      </w:r>
+    </w:p>
+    <w:p>
+      <w:pPr>
+        <w:pStyle w:val="Bibliography"/>
+        <w:rPr>
+          <w:rFonts w:ascii="Times New Roman" w:hAnsi="Times New Roman" w:cs="Times New Roman"/>
+          <w:sz w:val="24"/>
+        </w:rPr>
+      </w:pPr>
+      <w:r>
+        <w:rPr>
+          <w:rFonts w:ascii="Times New Roman" w:hAnsi="Times New Roman" w:cs="Times New Roman"/>
+          <w:sz w:val="24"/>
+        </w:rPr>
+        <w:t>3.</w:t>
+      </w:r>
+      <w:r>
+        <w:rPr>
+          <w:rFonts w:ascii="Times New Roman" w:hAnsi="Times New Roman" w:cs="Times New Roman"/>
+          <w:sz w:val="24"/>
+        </w:rPr>
+        <w:tab/>
+        <w:t xml:space="preserve">Koller M. 2016 Robustlmm: an R package for robust estimation of linear mixed-effects models. </w:t>
+      </w:r>
       <w:r>
         <w:rPr>
           <w:rFonts w:ascii="Times New Roman" w:hAnsi="Times New Roman" w:cs="Times New Roman"/>
@@ -9115,9 +9769,55 @@
           <w:iCs/>
           <w:sz w:val="24"/>
         </w:rPr>
-        <w:t>Evol</w:t>
-      </w:r>
-      <w:proofErr w:type="spellEnd"/>
+        <w:t>J. Stat. Softw.</w:t>
+      </w:r>
+      <w:r>
+        <w:rPr>
+          <w:rFonts w:ascii="Times New Roman" w:hAnsi="Times New Roman" w:cs="Times New Roman"/>
+          <w:sz w:val="24"/>
+        </w:rPr>
+        <w:t xml:space="preserve"> </w:t>
+      </w:r>
+      <w:r>
+        <w:rPr>
+          <w:rFonts w:ascii="Times New Roman" w:hAnsi="Times New Roman" w:cs="Times New Roman"/>
+          <w:b/>
+          <w:bCs/>
+          <w:sz w:val="24"/>
+        </w:rPr>
+        <w:t>75</w:t>
+      </w:r>
+      <w:r>
+        <w:rPr>
+          <w:rFonts w:ascii="Times New Roman" w:hAnsi="Times New Roman" w:cs="Times New Roman"/>
+          <w:sz w:val="24"/>
+        </w:rPr>
+        <w:t>, 1–24. (doi:10.18637/jss.v075.i06)</w:t>
+      </w:r>
+    </w:p>
+    <w:p>
+      <w:pPr>
+        <w:pStyle w:val="Bibliography"/>
+        <w:rPr>
+          <w:rFonts w:ascii="Times New Roman" w:hAnsi="Times New Roman" w:cs="Times New Roman"/>
+          <w:sz w:val="24"/>
+        </w:rPr>
+      </w:pPr>
+      <w:r>
+        <w:rPr>
+          <w:rFonts w:ascii="Times New Roman" w:hAnsi="Times New Roman" w:cs="Times New Roman"/>
+          <w:sz w:val="24"/>
+        </w:rPr>
+        <w:t>4.</w:t>
+      </w:r>
+      <w:r>
+        <w:rPr>
+          <w:rFonts w:ascii="Times New Roman" w:hAnsi="Times New Roman" w:cs="Times New Roman"/>
+          <w:sz w:val="24"/>
+        </w:rPr>
+        <w:tab/>
+        <w:t xml:space="preserve">Bates D, Mächler M, Bolker B, Walker S. 2015 Fitting linear mixed-effects models using lme4. </w:t>
+      </w:r>
       <w:r>
         <w:rPr>
           <w:rFonts w:ascii="Times New Roman" w:hAnsi="Times New Roman" w:cs="Times New Roman"/>
@@ -9125,7 +9825,7 @@
           <w:iCs/>
           <w:sz w:val="24"/>
         </w:rPr>
-        <w:t>.</w:t>
+        <w:t>J. Stat. Softw.</w:t>
       </w:r>
       <w:r>
         <w:rPr>
@@ -9141,14 +9841,14 @@
           <w:bCs/>
           <w:sz w:val="24"/>
         </w:rPr>
-        <w:t>7</w:t>
+        <w:t>67</w:t>
       </w:r>
       <w:r>
         <w:rPr>
           <w:rFonts w:ascii="Times New Roman" w:hAnsi="Times New Roman" w:cs="Times New Roman"/>
           <w:sz w:val="24"/>
         </w:rPr>
-        <w:t>, 1325–1330. (doi:10.1111/2041-210X.12584)</w:t>
+        <w:t>, 1–48. (doi:10.18637/jss.v067.i01)</w:t>
       </w:r>
     </w:p>
     <w:p>
@@ -9164,7 +9864,7 @@
           <w:rFonts w:ascii="Times New Roman" w:hAnsi="Times New Roman" w:cs="Times New Roman"/>
           <w:sz w:val="24"/>
         </w:rPr>
-        <w:t>2.</w:t>
+        <w:t>5.</w:t>
       </w:r>
       <w:r>
         <w:rPr>
@@ -9172,279 +9872,7 @@
           <w:sz w:val="24"/>
         </w:rPr>
         <w:tab/>
-        <w:t xml:space="preserve">R Core Team. 2022 R: the R project for statistical computing. </w:t>
-      </w:r>
-    </w:p>
-    <w:p>
-      <w:pPr>
-        <w:pStyle w:val="Bibliography"/>
-        <w:rPr>
-          <w:rFonts w:ascii="Times New Roman" w:hAnsi="Times New Roman" w:cs="Times New Roman"/>
-          <w:sz w:val="24"/>
-        </w:rPr>
-      </w:pPr>
-      <w:r>
-        <w:rPr>
-          <w:rFonts w:ascii="Times New Roman" w:hAnsi="Times New Roman" w:cs="Times New Roman"/>
-          <w:sz w:val="24"/>
-        </w:rPr>
-        <w:t>3.</w:t>
-      </w:r>
-      <w:r>
-        <w:rPr>
-          <w:rFonts w:ascii="Times New Roman" w:hAnsi="Times New Roman" w:cs="Times New Roman"/>
-          <w:sz w:val="24"/>
-        </w:rPr>
-        <w:tab/>
-        <w:t xml:space="preserve">Koller M. 2016 </w:t>
-      </w:r>
-      <w:proofErr w:type="spellStart"/>
-      <w:r>
-        <w:rPr>
-          <w:rFonts w:ascii="Times New Roman" w:hAnsi="Times New Roman" w:cs="Times New Roman"/>
-          <w:sz w:val="24"/>
-        </w:rPr>
-        <w:t>Robustlmm</w:t>
-      </w:r>
-      <w:proofErr w:type="spellEnd"/>
-      <w:r>
-        <w:rPr>
-          <w:rFonts w:ascii="Times New Roman" w:hAnsi="Times New Roman" w:cs="Times New Roman"/>
-          <w:sz w:val="24"/>
-        </w:rPr>
-        <w:t xml:space="preserve">: </w:t>
-      </w:r>
-      <w:proofErr w:type="gramStart"/>
-      <w:r>
-        <w:rPr>
-          <w:rFonts w:ascii="Times New Roman" w:hAnsi="Times New Roman" w:cs="Times New Roman"/>
-          <w:sz w:val="24"/>
-        </w:rPr>
-        <w:t>an</w:t>
-      </w:r>
-      <w:proofErr w:type="gramEnd"/>
-      <w:r>
-        <w:rPr>
-          <w:rFonts w:ascii="Times New Roman" w:hAnsi="Times New Roman" w:cs="Times New Roman"/>
-          <w:sz w:val="24"/>
-        </w:rPr>
-        <w:t xml:space="preserve"> R package for robust estimation of linear mixed-effects models. </w:t>
-      </w:r>
-      <w:r>
-        <w:rPr>
-          <w:rFonts w:ascii="Times New Roman" w:hAnsi="Times New Roman" w:cs="Times New Roman"/>
-          <w:i/>
-          <w:iCs/>
-          <w:sz w:val="24"/>
-        </w:rPr>
-        <w:t xml:space="preserve">J. Stat. </w:t>
-      </w:r>
-      <w:proofErr w:type="spellStart"/>
-      <w:r>
-        <w:rPr>
-          <w:rFonts w:ascii="Times New Roman" w:hAnsi="Times New Roman" w:cs="Times New Roman"/>
-          <w:i/>
-          <w:iCs/>
-          <w:sz w:val="24"/>
-        </w:rPr>
-        <w:t>Softw</w:t>
-      </w:r>
-      <w:proofErr w:type="spellEnd"/>
-      <w:r>
-        <w:rPr>
-          <w:rFonts w:ascii="Times New Roman" w:hAnsi="Times New Roman" w:cs="Times New Roman"/>
-          <w:i/>
-          <w:iCs/>
-          <w:sz w:val="24"/>
-        </w:rPr>
-        <w:t>.</w:t>
-      </w:r>
-      <w:r>
-        <w:rPr>
-          <w:rFonts w:ascii="Times New Roman" w:hAnsi="Times New Roman" w:cs="Times New Roman"/>
-          <w:sz w:val="24"/>
-        </w:rPr>
-        <w:t xml:space="preserve"> </w:t>
-      </w:r>
-      <w:r>
-        <w:rPr>
-          <w:rFonts w:ascii="Times New Roman" w:hAnsi="Times New Roman" w:cs="Times New Roman"/>
-          <w:b/>
-          <w:bCs/>
-          <w:sz w:val="24"/>
-        </w:rPr>
-        <w:t>75</w:t>
-      </w:r>
-      <w:r>
-        <w:rPr>
-          <w:rFonts w:ascii="Times New Roman" w:hAnsi="Times New Roman" w:cs="Times New Roman"/>
-          <w:sz w:val="24"/>
-        </w:rPr>
-        <w:t>, 1–24. (doi:10.18637/</w:t>
-      </w:r>
-      <w:proofErr w:type="gramStart"/>
-      <w:r>
-        <w:rPr>
-          <w:rFonts w:ascii="Times New Roman" w:hAnsi="Times New Roman" w:cs="Times New Roman"/>
-          <w:sz w:val="24"/>
-        </w:rPr>
-        <w:t>jss.v075.i</w:t>
-      </w:r>
-      <w:proofErr w:type="gramEnd"/>
-      <w:r>
-        <w:rPr>
-          <w:rFonts w:ascii="Times New Roman" w:hAnsi="Times New Roman" w:cs="Times New Roman"/>
-          <w:sz w:val="24"/>
-        </w:rPr>
-        <w:t>06)</w:t>
-      </w:r>
-    </w:p>
-    <w:p>
-      <w:pPr>
-        <w:pStyle w:val="Bibliography"/>
-        <w:rPr>
-          <w:rFonts w:ascii="Times New Roman" w:hAnsi="Times New Roman" w:cs="Times New Roman"/>
-          <w:sz w:val="24"/>
-        </w:rPr>
-      </w:pPr>
-      <w:r>
-        <w:rPr>
-          <w:rFonts w:ascii="Times New Roman" w:hAnsi="Times New Roman" w:cs="Times New Roman"/>
-          <w:sz w:val="24"/>
-        </w:rPr>
-        <w:t>4.</w:t>
-      </w:r>
-      <w:r>
-        <w:rPr>
-          <w:rFonts w:ascii="Times New Roman" w:hAnsi="Times New Roman" w:cs="Times New Roman"/>
-          <w:sz w:val="24"/>
-        </w:rPr>
-        <w:tab/>
-        <w:t xml:space="preserve">Bates D, </w:t>
-      </w:r>
-      <w:proofErr w:type="spellStart"/>
-      <w:r>
-        <w:rPr>
-          <w:rFonts w:ascii="Times New Roman" w:hAnsi="Times New Roman" w:cs="Times New Roman"/>
-          <w:sz w:val="24"/>
-        </w:rPr>
-        <w:t>Mächler</w:t>
-      </w:r>
-      <w:proofErr w:type="spellEnd"/>
-      <w:r>
-        <w:rPr>
-          <w:rFonts w:ascii="Times New Roman" w:hAnsi="Times New Roman" w:cs="Times New Roman"/>
-          <w:sz w:val="24"/>
-        </w:rPr>
-        <w:t xml:space="preserve"> M, Bolker B, Walker S. 2015 Fitting linear mixed-effects models using lme4. </w:t>
-      </w:r>
-      <w:r>
-        <w:rPr>
-          <w:rFonts w:ascii="Times New Roman" w:hAnsi="Times New Roman" w:cs="Times New Roman"/>
-          <w:i/>
-          <w:iCs/>
-          <w:sz w:val="24"/>
-        </w:rPr>
-        <w:t xml:space="preserve">J. Stat. </w:t>
-      </w:r>
-      <w:proofErr w:type="spellStart"/>
-      <w:r>
-        <w:rPr>
-          <w:rFonts w:ascii="Times New Roman" w:hAnsi="Times New Roman" w:cs="Times New Roman"/>
-          <w:i/>
-          <w:iCs/>
-          <w:sz w:val="24"/>
-        </w:rPr>
-        <w:t>Softw</w:t>
-      </w:r>
-      <w:proofErr w:type="spellEnd"/>
-      <w:r>
-        <w:rPr>
-          <w:rFonts w:ascii="Times New Roman" w:hAnsi="Times New Roman" w:cs="Times New Roman"/>
-          <w:i/>
-          <w:iCs/>
-          <w:sz w:val="24"/>
-        </w:rPr>
-        <w:t>.</w:t>
-      </w:r>
-      <w:r>
-        <w:rPr>
-          <w:rFonts w:ascii="Times New Roman" w:hAnsi="Times New Roman" w:cs="Times New Roman"/>
-          <w:sz w:val="24"/>
-        </w:rPr>
-        <w:t xml:space="preserve"> </w:t>
-      </w:r>
-      <w:r>
-        <w:rPr>
-          <w:rFonts w:ascii="Times New Roman" w:hAnsi="Times New Roman" w:cs="Times New Roman"/>
-          <w:b/>
-          <w:bCs/>
-          <w:sz w:val="24"/>
-        </w:rPr>
-        <w:t>67</w:t>
-      </w:r>
-      <w:r>
-        <w:rPr>
-          <w:rFonts w:ascii="Times New Roman" w:hAnsi="Times New Roman" w:cs="Times New Roman"/>
-          <w:sz w:val="24"/>
-        </w:rPr>
-        <w:t>, 1–48. (doi:10.18637/</w:t>
-      </w:r>
-      <w:proofErr w:type="gramStart"/>
-      <w:r>
-        <w:rPr>
-          <w:rFonts w:ascii="Times New Roman" w:hAnsi="Times New Roman" w:cs="Times New Roman"/>
-          <w:sz w:val="24"/>
-        </w:rPr>
-        <w:t>jss.v067.i</w:t>
-      </w:r>
-      <w:proofErr w:type="gramEnd"/>
-      <w:r>
-        <w:rPr>
-          <w:rFonts w:ascii="Times New Roman" w:hAnsi="Times New Roman" w:cs="Times New Roman"/>
-          <w:sz w:val="24"/>
-        </w:rPr>
-        <w:t>01)</w:t>
-      </w:r>
-    </w:p>
-    <w:p>
-      <w:pPr>
-        <w:pStyle w:val="Bibliography"/>
-        <w:rPr>
-          <w:rFonts w:ascii="Times New Roman" w:hAnsi="Times New Roman" w:cs="Times New Roman"/>
-          <w:sz w:val="24"/>
-        </w:rPr>
-      </w:pPr>
-      <w:r>
-        <w:rPr>
-          <w:rFonts w:ascii="Times New Roman" w:hAnsi="Times New Roman" w:cs="Times New Roman"/>
-          <w:sz w:val="24"/>
-        </w:rPr>
-        <w:t>5.</w:t>
-      </w:r>
-      <w:r>
-        <w:rPr>
-          <w:rFonts w:ascii="Times New Roman" w:hAnsi="Times New Roman" w:cs="Times New Roman"/>
-          <w:sz w:val="24"/>
-        </w:rPr>
-        <w:tab/>
-        <w:t xml:space="preserve">Lenth RW. 2023 </w:t>
-      </w:r>
-      <w:proofErr w:type="spellStart"/>
-      <w:r>
-        <w:rPr>
-          <w:rFonts w:ascii="Times New Roman" w:hAnsi="Times New Roman" w:cs="Times New Roman"/>
-          <w:sz w:val="24"/>
-        </w:rPr>
-        <w:t>Emmeans</w:t>
-      </w:r>
-      <w:proofErr w:type="spellEnd"/>
-      <w:r>
-        <w:rPr>
-          <w:rFonts w:ascii="Times New Roman" w:hAnsi="Times New Roman" w:cs="Times New Roman"/>
-          <w:sz w:val="24"/>
-        </w:rPr>
-        <w:t xml:space="preserve">: estimated marginal means, aka least-squares means. </w:t>
+        <w:t xml:space="preserve">Lenth RW. 2023 Emmeans: estimated marginal means, aka least-squares means. </w:t>
       </w:r>
     </w:p>
     <w:p>
@@ -9476,6 +9904,93 @@
       <w:r>
         <w:lastRenderedPageBreak/>
         <w:t>Supplemental Material</w:t>
+      </w:r>
+    </w:p>
+    <w:p>
+      <w:pPr>
+        <w:pStyle w:val="SectionSubtitle"/>
+      </w:pPr>
+      <w:r>
+        <w:t>List of Supplemental Tables</w:t>
+      </w:r>
+    </w:p>
+    <w:bookmarkStart w:id="29" w:name="_Toc151366371"/>
+    <w:p>
+      <w:pPr>
+        <w:pStyle w:val="TableofFigures"/>
+        <w:tabs>
+          <w:tab w:val="right" w:leader="dot" w:pos="9350"/>
+        </w:tabs>
+        <w:rPr>
+          <w:rFonts w:asciiTheme="minorHAnsi" w:eastAsiaTheme="minorEastAsia" w:hAnsiTheme="minorHAnsi" w:cstheme="minorBidi"/>
+          <w:noProof/>
+          <w:kern w:val="2"/>
+          <w:lang w:val="en-CA" w:eastAsia="en-CA"/>
+          <w14:ligatures w14:val="standardContextual"/>
+        </w:rPr>
+      </w:pPr>
+      <w:r>
+        <w:fldChar w:fldCharType="begin"/>
+      </w:r>
+      <w:r>
+        <w:instrText xml:space="preserve"> TOC \c "Table S" </w:instrText>
+      </w:r>
+      <w:r>
+        <w:fldChar w:fldCharType="separate"/>
+      </w:r>
+      <w:r>
+        <w:rPr>
+          <w:noProof/>
+        </w:rPr>
+        <w:t xml:space="preserve">Table S 1: </w:t>
+      </w:r>
+      <w:r>
+        <w:rPr>
+          <w:iCs/>
+          <w:noProof/>
+        </w:rPr>
+        <w:t>Explanation of generalized environment</w:t>
+      </w:r>
+      <w:r>
+        <w:rPr>
+          <w:noProof/>
+        </w:rPr>
+        <w:tab/>
+      </w:r>
+      <w:r>
+        <w:rPr>
+          <w:noProof/>
+        </w:rPr>
+        <w:fldChar w:fldCharType="begin"/>
+      </w:r>
+      <w:r>
+        <w:rPr>
+          <w:noProof/>
+        </w:rPr>
+        <w:instrText xml:space="preserve"> PAGEREF _Toc151385982 \h </w:instrText>
+      </w:r>
+      <w:r>
+        <w:rPr>
+          <w:noProof/>
+        </w:rPr>
+      </w:r>
+      <w:r>
+        <w:rPr>
+          <w:noProof/>
+        </w:rPr>
+        <w:fldChar w:fldCharType="separate"/>
+      </w:r>
+      <w:r>
+        <w:rPr>
+          <w:noProof/>
+        </w:rPr>
+        <w:t>22</w:t>
+      </w:r>
+      <w:r>
+        <w:rPr>
+          <w:noProof/>
+        </w:rPr>
+        <w:fldChar w:fldCharType="end"/>
       </w:r>
     </w:p>
     <w:p>
@@ -9492,19 +10007,17 @@
           <w14:ligatures w14:val="standardContextual"/>
         </w:rPr>
       </w:pPr>
-      <w:bookmarkStart w:id="29" w:name="_Toc151366371"/>
-      <w:r>
-        <w:rPr>
-          <w:noProof/>
-        </w:rPr>
-        <w:t xml:space="preserve">Table S 1: </w:t>
-      </w:r>
-      <w:r>
-        <w:rPr>
-          <w:iCs/>
-          <w:noProof/>
-        </w:rPr>
-        <w:t>Explanation of generalized environment</w:t>
+      <w:r>
+        <w:rPr>
+          <w:noProof/>
+        </w:rPr>
+        <w:t xml:space="preserve">Table S 2: </w:t>
+      </w:r>
+      <w:r>
+        <w:rPr>
+          <w:noProof/>
+        </w:rPr>
+        <w:t>Ethogram of behaviors analyzed during foraging events</w:t>
       </w:r>
       <w:r>
         <w:rPr>
@@ -9522,7 +10035,7 @@
         <w:rPr>
           <w:noProof/>
         </w:rPr>
-        <w:instrText xml:space="preserve"> PAGEREF _Toc151366450 \h </w:instrText>
+        <w:instrText xml:space="preserve"> PAGEREF _Toc151385983 \h </w:instrText>
       </w:r>
       <w:r>
         <w:rPr>
@@ -9539,7 +10052,7 @@
         <w:rPr>
           <w:noProof/>
         </w:rPr>
-        <w:t>22</w:t>
+        <w:t>23</w:t>
       </w:r>
       <w:r>
         <w:rPr>
@@ -9566,13 +10079,13 @@
         <w:rPr>
           <w:noProof/>
         </w:rPr>
-        <w:t xml:space="preserve">Table S 2: </w:t>
-      </w:r>
-      <w:r>
-        <w:rPr>
-          <w:noProof/>
-        </w:rPr>
-        <w:t>Ethogram of behaviors analyzed during foraging events</w:t>
+        <w:t xml:space="preserve">Table S 3: </w:t>
+      </w:r>
+      <w:r>
+        <w:rPr>
+          <w:noProof/>
+        </w:rPr>
+        <w:t>Results of post hoc tests on bout duration</w:t>
       </w:r>
       <w:r>
         <w:rPr>
@@ -9590,7 +10103,7 @@
         <w:rPr>
           <w:noProof/>
         </w:rPr>
-        <w:instrText xml:space="preserve"> PAGEREF _Toc151366451 \h </w:instrText>
+        <w:instrText xml:space="preserve"> PAGEREF _Toc151385984 \h </w:instrText>
       </w:r>
       <w:r>
         <w:rPr>
@@ -9607,7 +10120,7 @@
         <w:rPr>
           <w:noProof/>
         </w:rPr>
-        <w:t>23</w:t>
+        <w:t>27</w:t>
       </w:r>
       <w:r>
         <w:rPr>
@@ -9632,22 +10145,42 @@
       </w:pPr>
       <w:r>
         <w:rPr>
-          <w:b/>
-          <w:bCs/>
+          <w:noProof/>
+        </w:rPr>
+        <w:t xml:space="preserve">Table S 4: </w:t>
+      </w:r>
+      <w:r>
+        <w:rPr>
+          <w:noProof/>
+        </w:rPr>
+        <w:t>Result of post hoc test performed on the number of transitions from foraging to alert behavior</w:t>
+      </w:r>
+      <w:r>
+        <w:rPr>
+          <w:noProof/>
+        </w:rPr>
+        <w:tab/>
+      </w:r>
+      <w:r>
+        <w:rPr>
+          <w:noProof/>
         </w:rPr>
         <w:fldChar w:fldCharType="begin"/>
       </w:r>
       <w:r>
         <w:rPr>
-          <w:b/>
-          <w:bCs/>
-        </w:rPr>
-        <w:instrText xml:space="preserve"> TOC \c "Figure S" </w:instrText>
-      </w:r>
-      <w:r>
-        <w:rPr>
-          <w:b/>
-          <w:bCs/>
+          <w:noProof/>
+        </w:rPr>
+        <w:instrText xml:space="preserve"> PAGEREF _Toc151385985 \h </w:instrText>
+      </w:r>
+      <w:r>
+        <w:rPr>
+          <w:noProof/>
+        </w:rPr>
+      </w:r>
+      <w:r>
+        <w:rPr>
+          <w:noProof/>
         </w:rPr>
         <w:fldChar w:fldCharType="separate"/>
       </w:r>
@@ -9655,54 +10188,24 @@
         <w:rPr>
           <w:noProof/>
         </w:rPr>
-        <w:t xml:space="preserve">Figure S 1: </w:t>
-      </w:r>
-      <w:r>
-        <w:rPr>
-          <w:noProof/>
-        </w:rPr>
-        <w:t>Sentinel presence in commercial and green areas</w:t>
-      </w:r>
-      <w:r>
-        <w:rPr>
-          <w:noProof/>
-        </w:rPr>
-        <w:tab/>
-      </w:r>
-      <w:r>
-        <w:rPr>
-          <w:noProof/>
-        </w:rPr>
-        <w:fldChar w:fldCharType="begin"/>
-      </w:r>
-      <w:r>
-        <w:rPr>
-          <w:noProof/>
-        </w:rPr>
-        <w:instrText xml:space="preserve"> PAGEREF _Toc151366465 \h </w:instrText>
-      </w:r>
-      <w:r>
-        <w:rPr>
-          <w:noProof/>
-        </w:rPr>
-      </w:r>
-      <w:r>
-        <w:rPr>
-          <w:noProof/>
-        </w:rPr>
-        <w:fldChar w:fldCharType="separate"/>
-      </w:r>
-      <w:r>
-        <w:rPr>
-          <w:noProof/>
-        </w:rPr>
-        <w:t>24</w:t>
+        <w:t>31</w:t>
       </w:r>
       <w:r>
         <w:rPr>
           <w:noProof/>
         </w:rPr>
         <w:fldChar w:fldCharType="end"/>
+      </w:r>
+    </w:p>
+    <w:p>
+      <w:pPr>
+        <w:pStyle w:val="SectionSubtitle"/>
+      </w:pPr>
+      <w:r>
+        <w:fldChar w:fldCharType="end"/>
+      </w:r>
+      <w:r>
+        <w:t>List of Supplemental Figures</w:t>
       </w:r>
     </w:p>
     <w:p>
@@ -9720,17 +10223,25 @@
         </w:rPr>
       </w:pPr>
       <w:r>
-        <w:rPr>
-          <w:noProof/>
-        </w:rPr>
-        <w:t>Figure S 2:</w:t>
-      </w:r>
-      <w:r>
-        <w:rPr>
-          <w:noProof/>
-          <w:lang w:val="en-CA"/>
-        </w:rPr>
-        <w:t xml:space="preserve"> Frequency plots of observations in the presence and absence of a sentinel</w:t>
+        <w:fldChar w:fldCharType="begin"/>
+      </w:r>
+      <w:r>
+        <w:instrText xml:space="preserve"> TOC \c "Figure S" </w:instrText>
+      </w:r>
+      <w:r>
+        <w:fldChar w:fldCharType="separate"/>
+      </w:r>
+      <w:r>
+        <w:rPr>
+          <w:noProof/>
+        </w:rPr>
+        <w:t xml:space="preserve">Figure S 1: </w:t>
+      </w:r>
+      <w:r>
+        <w:rPr>
+          <w:noProof/>
+        </w:rPr>
+        <w:t>Sentinel presence in commercial and green areas</w:t>
       </w:r>
       <w:r>
         <w:rPr>
@@ -9748,7 +10259,7 @@
         <w:rPr>
           <w:noProof/>
         </w:rPr>
-        <w:instrText xml:space="preserve"> PAGEREF _Toc151366466 \h </w:instrText>
+        <w:instrText xml:space="preserve"> PAGEREF _Toc151386032 \h </w:instrText>
       </w:r>
       <w:r>
         <w:rPr>
@@ -9765,7 +10276,7 @@
         <w:rPr>
           <w:noProof/>
         </w:rPr>
-        <w:t>25</w:t>
+        <w:t>24</w:t>
       </w:r>
       <w:r>
         <w:rPr>
@@ -9792,13 +10303,14 @@
         <w:rPr>
           <w:noProof/>
         </w:rPr>
-        <w:t xml:space="preserve">Figure S 3: </w:t>
-      </w:r>
-      <w:r>
-        <w:rPr>
-          <w:noProof/>
-        </w:rPr>
-        <w:t>Decreasing bout duration of all behaviors in response to increasing disturbance frequency</w:t>
+        <w:t>Figure S 2:</w:t>
+      </w:r>
+      <w:r>
+        <w:rPr>
+          <w:noProof/>
+          <w:lang w:val="en-CA"/>
+        </w:rPr>
+        <w:t xml:space="preserve"> Frequency plots of observations in the presence and absence of a sentinel</w:t>
       </w:r>
       <w:r>
         <w:rPr>
@@ -9816,7 +10328,7 @@
         <w:rPr>
           <w:noProof/>
         </w:rPr>
-        <w:instrText xml:space="preserve"> PAGEREF _Toc151366467 \h </w:instrText>
+        <w:instrText xml:space="preserve"> PAGEREF _Toc151386033 \h </w:instrText>
       </w:r>
       <w:r>
         <w:rPr>
@@ -9833,7 +10345,7 @@
         <w:rPr>
           <w:noProof/>
         </w:rPr>
-        <w:t>26</w:t>
+        <w:t>25</w:t>
       </w:r>
       <w:r>
         <w:rPr>
@@ -9860,13 +10372,13 @@
         <w:rPr>
           <w:noProof/>
         </w:rPr>
-        <w:t xml:space="preserve">Table S 3: </w:t>
-      </w:r>
-      <w:r>
-        <w:rPr>
-          <w:noProof/>
-        </w:rPr>
-        <w:t>Results of post hoc tests on bout duration</w:t>
+        <w:t xml:space="preserve">Figure S 3: </w:t>
+      </w:r>
+      <w:r>
+        <w:rPr>
+          <w:noProof/>
+        </w:rPr>
+        <w:t>Decreasing bout duration of all behaviors in response to increasing disturbance frequency</w:t>
       </w:r>
       <w:r>
         <w:rPr>
@@ -9884,7 +10396,7 @@
         <w:rPr>
           <w:noProof/>
         </w:rPr>
-        <w:instrText xml:space="preserve"> PAGEREF _Toc151366452 \h </w:instrText>
+        <w:instrText xml:space="preserve"> PAGEREF _Toc151386034 \h </w:instrText>
       </w:r>
       <w:r>
         <w:rPr>
@@ -9901,7 +10413,7 @@
         <w:rPr>
           <w:noProof/>
         </w:rPr>
-        <w:t>27</w:t>
+        <w:t>26</w:t>
       </w:r>
       <w:r>
         <w:rPr>
@@ -9952,7 +10464,7 @@
         <w:rPr>
           <w:noProof/>
         </w:rPr>
-        <w:instrText xml:space="preserve"> PAGEREF _Toc151366468 \h </w:instrText>
+        <w:instrText xml:space="preserve"> PAGEREF _Toc151386035 \h </w:instrText>
       </w:r>
       <w:r>
         <w:rPr>
@@ -10020,7 +10532,7 @@
         <w:rPr>
           <w:noProof/>
         </w:rPr>
-        <w:instrText xml:space="preserve"> PAGEREF _Toc151366469 \h </w:instrText>
+        <w:instrText xml:space="preserve"> PAGEREF _Toc151386036 \h </w:instrText>
       </w:r>
       <w:r>
         <w:rPr>
@@ -10088,7 +10600,7 @@
         <w:rPr>
           <w:noProof/>
         </w:rPr>
-        <w:instrText xml:space="preserve"> PAGEREF _Toc151366470 \h </w:instrText>
+        <w:instrText xml:space="preserve"> PAGEREF _Toc151386037 \h </w:instrText>
       </w:r>
       <w:r>
         <w:rPr>
@@ -10116,103 +10628,7 @@
     </w:p>
     <w:p>
       <w:pPr>
-        <w:pStyle w:val="TableofFigures"/>
-        <w:tabs>
-          <w:tab w:val="right" w:leader="dot" w:pos="9350"/>
-        </w:tabs>
-        <w:rPr>
-          <w:rFonts w:asciiTheme="minorHAnsi" w:eastAsiaTheme="minorEastAsia" w:hAnsiTheme="minorHAnsi" w:cstheme="minorBidi"/>
-          <w:noProof/>
-          <w:kern w:val="2"/>
-          <w:lang w:val="en-CA" w:eastAsia="en-CA"/>
-          <w14:ligatures w14:val="standardContextual"/>
-        </w:rPr>
-      </w:pPr>
-      <w:r>
-        <w:rPr>
-          <w:b/>
-          <w:bCs/>
-        </w:rPr>
-        <w:fldChar w:fldCharType="end"/>
-      </w:r>
-      <w:r>
-        <w:rPr>
-          <w:b/>
-          <w:bCs/>
-        </w:rPr>
-        <w:fldChar w:fldCharType="begin"/>
-      </w:r>
-      <w:r>
-        <w:rPr>
-          <w:b/>
-          <w:bCs/>
-        </w:rPr>
-        <w:instrText xml:space="preserve"> TOC \c "Table S" </w:instrText>
-      </w:r>
-      <w:r>
-        <w:rPr>
-          <w:b/>
-          <w:bCs/>
-        </w:rPr>
-        <w:fldChar w:fldCharType="separate"/>
-      </w:r>
-      <w:r>
-        <w:rPr>
-          <w:noProof/>
-        </w:rPr>
-        <w:t xml:space="preserve">Table S 4: </w:t>
-      </w:r>
-      <w:r>
-        <w:rPr>
-          <w:noProof/>
-        </w:rPr>
-        <w:t>Result of post hoc test performed on the number of transitions from foraging to alert behavior</w:t>
-      </w:r>
-      <w:r>
-        <w:rPr>
-          <w:noProof/>
-        </w:rPr>
-        <w:tab/>
-      </w:r>
-      <w:r>
-        <w:rPr>
-          <w:noProof/>
-        </w:rPr>
-        <w:fldChar w:fldCharType="begin"/>
-      </w:r>
-      <w:r>
-        <w:rPr>
-          <w:noProof/>
-        </w:rPr>
-        <w:instrText xml:space="preserve"> PAGEREF _Toc151366453 \h </w:instrText>
-      </w:r>
-      <w:r>
-        <w:rPr>
-          <w:noProof/>
-        </w:rPr>
-      </w:r>
-      <w:r>
-        <w:rPr>
-          <w:noProof/>
-        </w:rPr>
-        <w:fldChar w:fldCharType="separate"/>
-      </w:r>
-      <w:r>
-        <w:rPr>
-          <w:noProof/>
-        </w:rPr>
-        <w:t>31</w:t>
-      </w:r>
-      <w:r>
-        <w:rPr>
-          <w:noProof/>
-        </w:rPr>
-        <w:fldChar w:fldCharType="end"/>
-      </w:r>
-    </w:p>
-    <w:p>
-      <w:pPr>
-        <w:pStyle w:val="BetterCaption"/>
+        <w:pStyle w:val="SectionSubtitle"/>
         <w:sectPr>
           <w:headerReference w:type="default" r:id="rId38"/>
           <w:pgSz w:w="12240" w:h="15840"/>
@@ -10221,13 +10637,6 @@
         </w:sectPr>
       </w:pPr>
       <w:r>
-        <w:rPr>
-          <w:rFonts w:ascii="Arial" w:eastAsia="Arial" w:hAnsi="Arial" w:cs="Arial"/>
-          <w:b w:val="0"/>
-          <w:bCs w:val="0"/>
-          <w:sz w:val="22"/>
-          <w:szCs w:val="22"/>
-        </w:rPr>
         <w:fldChar w:fldCharType="end"/>
       </w:r>
     </w:p>
@@ -10236,6 +10645,7 @@
         <w:pStyle w:val="BetterCaption"/>
       </w:pPr>
       <w:bookmarkStart w:id="30" w:name="_Toc151366450"/>
+      <w:bookmarkStart w:id="31" w:name="_Toc151385982"/>
       <w:r>
         <w:lastRenderedPageBreak/>
         <w:t xml:space="preserve">Table S </w:t>
@@ -10261,6 +10671,7 @@
       </w:r>
       <w:bookmarkEnd w:id="29"/>
       <w:bookmarkEnd w:id="30"/>
+      <w:bookmarkEnd w:id="31"/>
     </w:p>
     <w:tbl>
       <w:tblPr>
@@ -10574,10 +10985,11 @@
       <w:pPr>
         <w:pStyle w:val="BetterCaption"/>
       </w:pPr>
-      <w:bookmarkStart w:id="31" w:name="_Ref151136928"/>
-      <w:bookmarkStart w:id="32" w:name="_Ref151136924"/>
-      <w:bookmarkStart w:id="33" w:name="_Toc151366372"/>
-      <w:bookmarkStart w:id="34" w:name="_Toc151366451"/>
+      <w:bookmarkStart w:id="32" w:name="_Ref151136928"/>
+      <w:bookmarkStart w:id="33" w:name="_Ref151136924"/>
+      <w:bookmarkStart w:id="34" w:name="_Toc151366372"/>
+      <w:bookmarkStart w:id="35" w:name="_Toc151366451"/>
+      <w:bookmarkStart w:id="36" w:name="_Toc151385983"/>
       <w:r>
         <w:lastRenderedPageBreak/>
         <w:t xml:space="preserve">Table S </w:t>
@@ -10590,7 +11002,7 @@
           <w:t>2</w:t>
         </w:r>
       </w:fldSimple>
-      <w:bookmarkEnd w:id="31"/>
+      <w:bookmarkEnd w:id="32"/>
       <w:r>
         <w:t>:</w:t>
       </w:r>
@@ -10612,9 +11024,10 @@
         </w:rPr>
         <w:t>events</w:t>
       </w:r>
-      <w:bookmarkEnd w:id="32"/>
       <w:bookmarkEnd w:id="33"/>
       <w:bookmarkEnd w:id="34"/>
+      <w:bookmarkEnd w:id="35"/>
+      <w:bookmarkEnd w:id="36"/>
       <w:proofErr w:type="gramEnd"/>
     </w:p>
     <w:tbl>
@@ -11504,9 +11917,10 @@
           <w:docGrid w:linePitch="299"/>
         </w:sectPr>
       </w:pPr>
-      <w:bookmarkStart w:id="35" w:name="_Ref151136665"/>
-      <w:bookmarkStart w:id="36" w:name="_Ref151136661"/>
-      <w:bookmarkStart w:id="37" w:name="_Toc151366465"/>
+      <w:bookmarkStart w:id="37" w:name="_Ref151136665"/>
+      <w:bookmarkStart w:id="38" w:name="_Ref151136661"/>
+      <w:bookmarkStart w:id="39" w:name="_Toc151366465"/>
+      <w:bookmarkStart w:id="40" w:name="_Toc151386032"/>
       <w:r>
         <w:t xml:space="preserve">Figure S </w:t>
       </w:r>
@@ -11518,7 +11932,7 @@
           <w:t>1</w:t>
         </w:r>
       </w:fldSimple>
-      <w:bookmarkEnd w:id="35"/>
+      <w:bookmarkEnd w:id="37"/>
       <w:r>
         <w:t xml:space="preserve">: </w:t>
       </w:r>
@@ -11530,8 +11944,9 @@
         </w:rPr>
         <w:t>Sentinel presence in commercial and green areas</w:t>
       </w:r>
-      <w:bookmarkEnd w:id="36"/>
-      <w:bookmarkEnd w:id="37"/>
+      <w:bookmarkEnd w:id="38"/>
+      <w:bookmarkEnd w:id="39"/>
+      <w:bookmarkEnd w:id="40"/>
     </w:p>
     <w:p>
       <w:pPr>
@@ -11611,8 +12026,9 @@
           <w:docGrid w:linePitch="299"/>
         </w:sectPr>
       </w:pPr>
-      <w:bookmarkStart w:id="38" w:name="_Ref151137328"/>
-      <w:bookmarkStart w:id="39" w:name="_Toc151366466"/>
+      <w:bookmarkStart w:id="41" w:name="_Ref151137328"/>
+      <w:bookmarkStart w:id="42" w:name="_Toc151366466"/>
+      <w:bookmarkStart w:id="43" w:name="_Toc151386033"/>
       <w:r>
         <w:t xml:space="preserve">Figure S </w:t>
       </w:r>
@@ -11624,7 +12040,7 @@
           <w:t>2</w:t>
         </w:r>
       </w:fldSimple>
-      <w:bookmarkEnd w:id="38"/>
+      <w:bookmarkEnd w:id="41"/>
       <w:r>
         <w:t>:</w:t>
       </w:r>
@@ -11666,7 +12082,8 @@
         </w:rPr>
         <w:t>observations in the presence and absence of a sentinel</w:t>
       </w:r>
-      <w:bookmarkEnd w:id="39"/>
+      <w:bookmarkEnd w:id="42"/>
+      <w:bookmarkEnd w:id="43"/>
     </w:p>
     <w:p>
       <w:pPr>
@@ -11748,9 +12165,10 @@
           <w:docGrid w:linePitch="299"/>
         </w:sectPr>
       </w:pPr>
-      <w:bookmarkStart w:id="40" w:name="_Ref151138241"/>
-      <w:bookmarkStart w:id="41" w:name="_Ref151138238"/>
-      <w:bookmarkStart w:id="42" w:name="_Toc151366467"/>
+      <w:bookmarkStart w:id="44" w:name="_Ref151138241"/>
+      <w:bookmarkStart w:id="45" w:name="_Ref151138238"/>
+      <w:bookmarkStart w:id="46" w:name="_Toc151366467"/>
+      <w:bookmarkStart w:id="47" w:name="_Toc151386034"/>
       <w:r>
         <w:t xml:space="preserve">Figure S </w:t>
       </w:r>
@@ -11762,7 +12180,7 @@
           <w:t>3</w:t>
         </w:r>
       </w:fldSimple>
-      <w:bookmarkEnd w:id="40"/>
+      <w:bookmarkEnd w:id="44"/>
       <w:r>
         <w:t xml:space="preserve">: </w:t>
       </w:r>
@@ -11773,18 +12191,20 @@
         </w:rPr>
         <w:t>Decreasing bout duration of all behaviors in response to increasing disturbance frequency</w:t>
       </w:r>
-      <w:bookmarkEnd w:id="41"/>
-      <w:bookmarkEnd w:id="42"/>
+      <w:bookmarkEnd w:id="45"/>
+      <w:bookmarkEnd w:id="46"/>
+      <w:bookmarkEnd w:id="47"/>
     </w:p>
     <w:p>
       <w:pPr>
         <w:pStyle w:val="BetterCaption"/>
         <w:spacing w:after="0"/>
       </w:pPr>
-      <w:bookmarkStart w:id="43" w:name="_Ref151138601"/>
-      <w:bookmarkStart w:id="44" w:name="_Ref151138597"/>
-      <w:bookmarkStart w:id="45" w:name="_Toc151366373"/>
-      <w:bookmarkStart w:id="46" w:name="_Toc151366452"/>
+      <w:bookmarkStart w:id="48" w:name="_Ref151138601"/>
+      <w:bookmarkStart w:id="49" w:name="_Ref151138597"/>
+      <w:bookmarkStart w:id="50" w:name="_Toc151366373"/>
+      <w:bookmarkStart w:id="51" w:name="_Toc151366452"/>
+      <w:bookmarkStart w:id="52" w:name="_Toc151385984"/>
       <w:r>
         <w:lastRenderedPageBreak/>
         <w:t xml:space="preserve">Table S </w:t>
@@ -11797,7 +12217,7 @@
           <w:t>3</w:t>
         </w:r>
       </w:fldSimple>
-      <w:bookmarkEnd w:id="43"/>
+      <w:bookmarkEnd w:id="48"/>
       <w:r>
         <w:t xml:space="preserve">: </w:t>
       </w:r>
@@ -11808,9 +12228,10 @@
         </w:rPr>
         <w:t>Results of post hoc tests on bout duration</w:t>
       </w:r>
-      <w:bookmarkEnd w:id="44"/>
-      <w:bookmarkEnd w:id="45"/>
-      <w:bookmarkEnd w:id="46"/>
+      <w:bookmarkEnd w:id="49"/>
+      <w:bookmarkEnd w:id="50"/>
+      <w:bookmarkEnd w:id="51"/>
+      <w:bookmarkEnd w:id="52"/>
     </w:p>
     <w:p>
       <w:pPr>
@@ -12038,8 +12459,9 @@
           <w:bCs w:val="0"/>
         </w:rPr>
       </w:pPr>
-      <w:bookmarkStart w:id="47" w:name="_Ref151142482"/>
-      <w:bookmarkStart w:id="48" w:name="_Toc151366468"/>
+      <w:bookmarkStart w:id="53" w:name="_Ref151142482"/>
+      <w:bookmarkStart w:id="54" w:name="_Toc151366468"/>
+      <w:bookmarkStart w:id="55" w:name="_Toc151386035"/>
       <w:r>
         <w:t xml:space="preserve">Figure S </w:t>
       </w:r>
@@ -12051,7 +12473,7 @@
           <w:t>4</w:t>
         </w:r>
       </w:fldSimple>
-      <w:bookmarkEnd w:id="47"/>
+      <w:bookmarkEnd w:id="53"/>
       <w:r>
         <w:t xml:space="preserve">: </w:t>
       </w:r>
@@ -12062,7 +12484,8 @@
         </w:rPr>
         <w:t>Mean bout duration in the presence and absence of bait</w:t>
       </w:r>
-      <w:bookmarkEnd w:id="48"/>
+      <w:bookmarkEnd w:id="54"/>
+      <w:bookmarkEnd w:id="55"/>
     </w:p>
     <w:p>
       <w:pPr>
@@ -12163,8 +12586,9 @@
           <w:bCs w:val="0"/>
         </w:rPr>
       </w:pPr>
-      <w:bookmarkStart w:id="49" w:name="_Ref151145737"/>
-      <w:bookmarkStart w:id="50" w:name="_Toc151366469"/>
+      <w:bookmarkStart w:id="56" w:name="_Ref151145737"/>
+      <w:bookmarkStart w:id="57" w:name="_Toc151366469"/>
+      <w:bookmarkStart w:id="58" w:name="_Toc151386036"/>
       <w:r>
         <w:t xml:space="preserve">Figure S </w:t>
       </w:r>
@@ -12176,7 +12600,7 @@
           <w:t>5</w:t>
         </w:r>
       </w:fldSimple>
-      <w:bookmarkEnd w:id="49"/>
+      <w:bookmarkEnd w:id="56"/>
       <w:r>
         <w:t xml:space="preserve">: </w:t>
       </w:r>
@@ -12187,7 +12611,8 @@
         </w:rPr>
         <w:t>Mean forager peck rate in the presence and absence of bait</w:t>
       </w:r>
-      <w:bookmarkEnd w:id="50"/>
+      <w:bookmarkEnd w:id="57"/>
+      <w:bookmarkEnd w:id="58"/>
     </w:p>
     <w:p>
       <w:pPr>
@@ -12287,8 +12712,9 @@
           <w:bCs w:val="0"/>
         </w:rPr>
       </w:pPr>
-      <w:bookmarkStart w:id="51" w:name="_Ref151151285"/>
-      <w:bookmarkStart w:id="52" w:name="_Toc151366470"/>
+      <w:bookmarkStart w:id="59" w:name="_Ref151151285"/>
+      <w:bookmarkStart w:id="60" w:name="_Toc151366470"/>
+      <w:bookmarkStart w:id="61" w:name="_Toc151386037"/>
       <w:r>
         <w:t xml:space="preserve">Figure S </w:t>
       </w:r>
@@ -12300,7 +12726,7 @@
           <w:t>6</w:t>
         </w:r>
       </w:fldSimple>
-      <w:bookmarkEnd w:id="51"/>
+      <w:bookmarkEnd w:id="59"/>
       <w:r>
         <w:t xml:space="preserve">: </w:t>
       </w:r>
@@ -12326,7 +12752,8 @@
         </w:rPr>
         <w:t>bait</w:t>
       </w:r>
-      <w:bookmarkEnd w:id="52"/>
+      <w:bookmarkEnd w:id="60"/>
+      <w:bookmarkEnd w:id="61"/>
       <w:proofErr w:type="gramEnd"/>
     </w:p>
     <w:p>
@@ -12358,8 +12785,9 @@
         <w:pStyle w:val="BetterCaption"/>
         <w:spacing w:after="0"/>
       </w:pPr>
-      <w:bookmarkStart w:id="53" w:name="_Ref151153168"/>
-      <w:bookmarkStart w:id="54" w:name="_Toc151366453"/>
+      <w:bookmarkStart w:id="62" w:name="_Ref151153168"/>
+      <w:bookmarkStart w:id="63" w:name="_Toc151366453"/>
+      <w:bookmarkStart w:id="64" w:name="_Toc151385985"/>
       <w:r>
         <w:lastRenderedPageBreak/>
         <w:t xml:space="preserve">Table S </w:t>
@@ -12372,7 +12800,7 @@
           <w:t>4</w:t>
         </w:r>
       </w:fldSimple>
-      <w:bookmarkEnd w:id="53"/>
+      <w:bookmarkEnd w:id="62"/>
       <w:r>
         <w:t xml:space="preserve">: </w:t>
       </w:r>
@@ -12391,7 +12819,8 @@
         </w:rPr>
         <w:t>behavior</w:t>
       </w:r>
-      <w:bookmarkEnd w:id="54"/>
+      <w:bookmarkEnd w:id="63"/>
+      <w:bookmarkEnd w:id="64"/>
       <w:proofErr w:type="gramEnd"/>
     </w:p>
     <w:p>
@@ -15055,6 +15484,25 @@
 </file>
 
 <file path=customXml/item1.xml><?xml version="1.0" encoding="utf-8"?>
+<?mso-contentType ?>
+<FormTemplates xmlns="http://schemas.microsoft.com/sharepoint/v3/contenttype/forms">
+  <Display>DocumentLibraryForm</Display>
+  <Edit>DocumentLibraryForm</Edit>
+  <New>DocumentLibraryForm</New>
+</FormTemplates>
+</file>
+
+<file path=customXml/item2.xml><?xml version="1.0" encoding="utf-8"?>
+<p:properties xmlns:p="http://schemas.microsoft.com/office/2006/metadata/properties" xmlns:xsi="http://www.w3.org/2001/XMLSchema-instance" xmlns:pc="http://schemas.microsoft.com/office/infopath/2007/PartnerControls">
+  <documentManagement>
+    <lcf76f155ced4ddcb4097134ff3c332f xmlns="1742f647-34aa-47ad-81ff-611e282eb03c">
+      <Terms xmlns="http://schemas.microsoft.com/office/infopath/2007/PartnerControls"/>
+    </lcf76f155ced4ddcb4097134ff3c332f>
+  </documentManagement>
+</p:properties>
+</file>
+
+<file path=customXml/item3.xml><?xml version="1.0" encoding="utf-8"?>
 <ct:contentTypeSchema xmlns:ct="http://schemas.microsoft.com/office/2006/metadata/contentType" xmlns:ma="http://schemas.microsoft.com/office/2006/metadata/properties/metaAttributes" ct:_="" ma:_="" ma:contentTypeName="Document" ma:contentTypeID="0x01010076D842EEC58A2744A2ADC524444A7A0D" ma:contentTypeVersion="13" ma:contentTypeDescription="Create a new document." ma:contentTypeScope="" ma:versionID="31d7c2980fc02f388bca6070f05e6973">
   <xsd:schema xmlns:xsd="http://www.w3.org/2001/XMLSchema" xmlns:xs="http://www.w3.org/2001/XMLSchema" xmlns:p="http://schemas.microsoft.com/office/2006/metadata/properties" xmlns:ns2="1742f647-34aa-47ad-81ff-611e282eb03c" xmlns:ns3="2474bc95-ce3a-4b46-bc4a-5c320303d6f9" targetNamespace="http://schemas.microsoft.com/office/2006/metadata/properties" ma:root="true" ma:fieldsID="dd3416237101d79489dfd7cfa880e398" ns2:_="" ns3:_="">
     <xsd:import namespace="1742f647-34aa-47ad-81ff-611e282eb03c"/>
@@ -15267,30 +15715,29 @@
 </ct:contentTypeSchema>
 </file>
 
-<file path=customXml/item2.xml><?xml version="1.0" encoding="utf-8"?>
-<?mso-contentType ?>
-<FormTemplates xmlns="http://schemas.microsoft.com/sharepoint/v3/contenttype/forms">
-  <Display>DocumentLibraryForm</Display>
-  <Edit>DocumentLibraryForm</Edit>
-  <New>DocumentLibraryForm</New>
-</FormTemplates>
-</file>
-
-<file path=customXml/item3.xml><?xml version="1.0" encoding="utf-8"?>
-<p:properties xmlns:p="http://schemas.microsoft.com/office/2006/metadata/properties" xmlns:xsi="http://www.w3.org/2001/XMLSchema-instance" xmlns:pc="http://schemas.microsoft.com/office/infopath/2007/PartnerControls">
-  <documentManagement>
-    <lcf76f155ced4ddcb4097134ff3c332f xmlns="1742f647-34aa-47ad-81ff-611e282eb03c">
-      <Terms xmlns="http://schemas.microsoft.com/office/infopath/2007/PartnerControls"/>
-    </lcf76f155ced4ddcb4097134ff3c332f>
-  </documentManagement>
-</p:properties>
-</file>
-
 <file path=customXml/item4.xml><?xml version="1.0" encoding="utf-8"?>
 <b:Sources xmlns:b="http://schemas.openxmlformats.org/officeDocument/2006/bibliography" xmlns="http://schemas.openxmlformats.org/officeDocument/2006/bibliography" SelectedStyle="\APASixthEditionOfficeOnline.xsl" StyleName="APA" Version="6"/>
 </file>
 
 <file path=customXml/itemProps1.xml><?xml version="1.0" encoding="utf-8"?>
+<ds:datastoreItem xmlns:ds="http://schemas.openxmlformats.org/officeDocument/2006/customXml" ds:itemID="{AC550C94-F7AC-45B8-B6E1-E56A79D60015}">
+  <ds:schemaRefs>
+    <ds:schemaRef ds:uri="http://schemas.microsoft.com/sharepoint/v3/contenttype/forms"/>
+  </ds:schemaRefs>
+</ds:datastoreItem>
+</file>
+
+<file path=customXml/itemProps2.xml><?xml version="1.0" encoding="utf-8"?>
+<ds:datastoreItem xmlns:ds="http://schemas.openxmlformats.org/officeDocument/2006/customXml" ds:itemID="{16AB7F7E-F721-4A5C-ACB3-FDD0A05D2AE2}">
+  <ds:schemaRefs>
+    <ds:schemaRef ds:uri="http://schemas.microsoft.com/office/2006/metadata/properties"/>
+    <ds:schemaRef ds:uri="http://schemas.microsoft.com/office/infopath/2007/PartnerControls"/>
+    <ds:schemaRef ds:uri="1742f647-34aa-47ad-81ff-611e282eb03c"/>
+  </ds:schemaRefs>
+</ds:datastoreItem>
+</file>
+
+<file path=customXml/itemProps3.xml><?xml version="1.0" encoding="utf-8"?>
 <ds:datastoreItem xmlns:ds="http://schemas.openxmlformats.org/officeDocument/2006/customXml" ds:itemID="{3BF92A04-0AD6-4C18-B648-EAD4D67068AE}">
   <ds:schemaRefs>
     <ds:schemaRef ds:uri="http://schemas.microsoft.com/office/2006/metadata/contentType"/>
@@ -15309,24 +15756,6 @@
 </ds:datastoreItem>
 </file>
 
-<file path=customXml/itemProps2.xml><?xml version="1.0" encoding="utf-8"?>
-<ds:datastoreItem xmlns:ds="http://schemas.openxmlformats.org/officeDocument/2006/customXml" ds:itemID="{AC550C94-F7AC-45B8-B6E1-E56A79D60015}">
-  <ds:schemaRefs>
-    <ds:schemaRef ds:uri="http://schemas.microsoft.com/sharepoint/v3/contenttype/forms"/>
-  </ds:schemaRefs>
-</ds:datastoreItem>
-</file>
-
-<file path=customXml/itemProps3.xml><?xml version="1.0" encoding="utf-8"?>
-<ds:datastoreItem xmlns:ds="http://schemas.openxmlformats.org/officeDocument/2006/customXml" ds:itemID="{16AB7F7E-F721-4A5C-ACB3-FDD0A05D2AE2}">
-  <ds:schemaRefs>
-    <ds:schemaRef ds:uri="http://schemas.microsoft.com/office/2006/metadata/properties"/>
-    <ds:schemaRef ds:uri="http://schemas.microsoft.com/office/infopath/2007/PartnerControls"/>
-    <ds:schemaRef ds:uri="1742f647-34aa-47ad-81ff-611e282eb03c"/>
-  </ds:schemaRefs>
-</ds:datastoreItem>
-</file>
-
 <file path=customXml/itemProps4.xml><?xml version="1.0" encoding="utf-8"?>
 <ds:datastoreItem xmlns:ds="http://schemas.openxmlformats.org/officeDocument/2006/customXml" ds:itemID="{23217208-9B3D-4249-BDE5-2974F7193580}">
   <ds:schemaRefs>

</xml_diff>